<commit_message>
Changes to word template
</commit_message>
<xml_diff>
--- a/manuscript/newTemplate.docx
+++ b/manuscript/newTemplate.docx
@@ -1,10 +1,11 @@
 
 <file path=word/document.xml><?xml version="1.0" encoding="utf-8"?>
-<w:document xmlns:wpc="http://schemas.microsoft.com/office/word/2010/wordprocessingCanvas" xmlns:mo="http://schemas.microsoft.com/office/mac/office/2008/main" xmlns:mc="http://schemas.openxmlformats.org/markup-compatibility/2006" xmlns:mv="urn:schemas-microsoft-com:mac:vml" xmlns:o="urn:schemas-microsoft-com:office:office" xmlns:r="http://schemas.openxmlformats.org/officeDocument/2006/relationships" xmlns:m="http://schemas.openxmlformats.org/officeDocument/2006/math" xmlns:v="urn:schemas-microsoft-com:vml" xmlns:wp14="http://schemas.microsoft.com/office/word/2010/wordprocessingDrawing" xmlns:wp="http://schemas.openxmlformats.org/drawingml/2006/wordprocessingDrawing" xmlns:w10="urn:schemas-microsoft-com:office:word" xmlns:w="http://schemas.openxmlformats.org/wordprocessingml/2006/main" xmlns:w14="http://schemas.microsoft.com/office/word/2010/wordml" xmlns:w15="http://schemas.microsoft.com/office/word/2012/wordml" xmlns:wpg="http://schemas.microsoft.com/office/word/2010/wordprocessingGroup" xmlns:wpi="http://schemas.microsoft.com/office/word/2010/wordprocessingInk" xmlns:wne="http://schemas.microsoft.com/office/word/2006/wordml" xmlns:wps="http://schemas.microsoft.com/office/word/2010/wordprocessingShape" mc:Ignorable="w14 w15 wp14">
+<w:document xmlns:wpc="http://schemas.microsoft.com/office/word/2010/wordprocessingCanvas" xmlns:mo="http://schemas.microsoft.com/office/mac/office/2008/main" xmlns:mc="http://schemas.openxmlformats.org/markup-compatibility/2006" xmlns:mv="urn:schemas-microsoft-com:mac:vml" xmlns:o="urn:schemas-microsoft-com:office:office" xmlns:r="http://schemas.openxmlformats.org/officeDocument/2006/relationships" xmlns:m="http://schemas.openxmlformats.org/officeDocument/2006/math" xmlns:v="urn:schemas-microsoft-com:vml" xmlns:wp14="http://schemas.microsoft.com/office/word/2010/wordprocessingDrawing" xmlns:wp="http://schemas.openxmlformats.org/drawingml/2006/wordprocessingDrawing" xmlns:w10="urn:schemas-microsoft-com:office:word" xmlns:w="http://schemas.openxmlformats.org/wordprocessingml/2006/main" xmlns:w14="http://schemas.microsoft.com/office/word/2010/wordml" xmlns:wpg="http://schemas.microsoft.com/office/word/2010/wordprocessingGroup" xmlns:wpi="http://schemas.microsoft.com/office/word/2010/wordprocessingInk" xmlns:wne="http://schemas.microsoft.com/office/word/2006/wordml" xmlns:wps="http://schemas.microsoft.com/office/word/2010/wordprocessingShape" mc:Ignorable="w14 wp14">
   <w:body>
     <w:p>
       <w:pPr>
         <w:pStyle w:val="Title"/>
+        <w:spacing w:line="480" w:lineRule="auto"/>
       </w:pPr>
       <w:r>
         <w:t>YAML title: create word layout template (= title style)</w:t>
@@ -13,22 +14,16 @@
     <w:p>
       <w:pPr>
         <w:pStyle w:val="Author"/>
-      </w:pPr>
-      <w:r>
-        <w:t xml:space="preserve">YAML author (= </w:t>
-      </w:r>
-      <w:proofErr w:type="spellStart"/>
-      <w:r>
-        <w:t>author</w:t>
-      </w:r>
-      <w:proofErr w:type="spellEnd"/>
-      <w:r>
-        <w:t xml:space="preserve"> style)</w:t>
+        <w:spacing w:line="480" w:lineRule="auto"/>
+      </w:pPr>
+      <w:r>
+        <w:t>YAML author (= author style)</w:t>
       </w:r>
     </w:p>
     <w:p>
       <w:pPr>
         <w:pStyle w:val="Date"/>
+        <w:spacing w:line="480" w:lineRule="auto"/>
       </w:pPr>
       <w:r>
         <w:t>YAML data (= date style)</w:t>
@@ -37,6 +32,7 @@
     <w:p>
       <w:pPr>
         <w:pStyle w:val="FirstParagraph"/>
+        <w:spacing w:line="480" w:lineRule="auto"/>
       </w:pPr>
       <w:r>
         <w:t xml:space="preserve">Note that </w:t>
@@ -61,6 +57,7 @@
     <w:p>
       <w:pPr>
         <w:pStyle w:val="Heading1"/>
+        <w:spacing w:line="480" w:lineRule="auto"/>
       </w:pPr>
       <w:bookmarkStart w:id="0" w:name="heading-1-not-used"/>
       <w:bookmarkEnd w:id="0"/>
@@ -71,14 +68,18 @@
     <w:p>
       <w:pPr>
         <w:pStyle w:val="FirstParagraph"/>
+        <w:spacing w:line="480" w:lineRule="auto"/>
       </w:pPr>
       <w:r>
         <w:t>Paragraph text ("first paragraph")</w:t>
       </w:r>
+      <w:bookmarkStart w:id="1" w:name="_GoBack"/>
+      <w:bookmarkEnd w:id="1"/>
     </w:p>
     <w:p>
       <w:pPr>
         <w:pStyle w:val="BodyText"/>
+        <w:spacing w:line="480" w:lineRule="auto"/>
       </w:pPr>
       <w:r>
         <w:t>Another paragraph ("body text")</w:t>
@@ -87,16 +88,20 @@
     <w:p>
       <w:pPr>
         <w:pStyle w:val="Heading2"/>
-      </w:pPr>
-      <w:bookmarkStart w:id="1" w:name="heading-2-used-for-section-breaks-abstra"/>
-      <w:bookmarkEnd w:id="1"/>
-      <w:r>
+        <w:pageBreakBefore/>
+        <w:spacing w:line="480" w:lineRule="auto"/>
+      </w:pPr>
+      <w:bookmarkStart w:id="2" w:name="heading-2-used-for-section-breaks-abstra"/>
+      <w:bookmarkEnd w:id="2"/>
+      <w:r>
+        <w:lastRenderedPageBreak/>
         <w:t>Heading 2 (used for section breaks: abstract, intro etc)</w:t>
       </w:r>
     </w:p>
     <w:p>
       <w:pPr>
         <w:pStyle w:val="FirstParagraph"/>
+        <w:spacing w:line="480" w:lineRule="auto"/>
       </w:pPr>
       <w:r>
         <w:t>Paragraph text</w:t>
@@ -105,9 +110,10 @@
     <w:p>
       <w:pPr>
         <w:pStyle w:val="Heading3"/>
-      </w:pPr>
-      <w:bookmarkStart w:id="2" w:name="heading-3-used-for-figure-table-names"/>
-      <w:bookmarkEnd w:id="2"/>
+        <w:spacing w:line="480" w:lineRule="auto"/>
+      </w:pPr>
+      <w:bookmarkStart w:id="3" w:name="heading-3-used-for-figure-table-names"/>
+      <w:bookmarkEnd w:id="3"/>
       <w:r>
         <w:t>Heading 3 (used for figure / table names)</w:t>
       </w:r>
@@ -115,9 +121,10 @@
     <w:p>
       <w:pPr>
         <w:pStyle w:val="Heading4"/>
-      </w:pPr>
-      <w:bookmarkStart w:id="3" w:name="heading-4-used-for-subsections"/>
-      <w:bookmarkEnd w:id="3"/>
+        <w:spacing w:line="480" w:lineRule="auto"/>
+      </w:pPr>
+      <w:bookmarkStart w:id="4" w:name="heading-4-used-for-subsections"/>
+      <w:bookmarkEnd w:id="4"/>
       <w:r>
         <w:t>Heading 4 (used for subsections)</w:t>
       </w:r>
@@ -125,9 +132,10 @@
     <w:p>
       <w:pPr>
         <w:pStyle w:val="Heading5"/>
-      </w:pPr>
-      <w:bookmarkStart w:id="4" w:name="heading-5-not-used"/>
-      <w:bookmarkEnd w:id="4"/>
+        <w:spacing w:line="480" w:lineRule="auto"/>
+      </w:pPr>
+      <w:bookmarkStart w:id="5" w:name="heading-5-not-used"/>
+      <w:bookmarkEnd w:id="5"/>
       <w:r>
         <w:t>Heading 5 (not used)</w:t>
       </w:r>
@@ -135,9 +143,10 @@
     <w:p>
       <w:pPr>
         <w:pStyle w:val="Heading6"/>
-      </w:pPr>
-      <w:bookmarkStart w:id="5" w:name="heading-6-not-used"/>
-      <w:bookmarkEnd w:id="5"/>
+        <w:spacing w:line="480" w:lineRule="auto"/>
+      </w:pPr>
+      <w:bookmarkStart w:id="6" w:name="heading-6-not-used"/>
+      <w:bookmarkEnd w:id="6"/>
       <w:r>
         <w:t>Heading 6 (not used)</w:t>
       </w:r>
@@ -145,11 +154,12 @@
     <w:p>
       <w:pPr>
         <w:pStyle w:val="FirstParagraph"/>
+        <w:spacing w:line="480" w:lineRule="auto"/>
       </w:pPr>
       <w:r>
         <w:t xml:space="preserve">Here is a paragraph with a link in it </w:t>
       </w:r>
-      <w:hyperlink r:id="rId7">
+      <w:hyperlink r:id="rId8">
         <w:r>
           <w:rPr>
             <w:rStyle w:val="Hyperlink"/>
@@ -164,6 +174,7 @@
     <w:p>
       <w:pPr>
         <w:pStyle w:val="BodyText"/>
+        <w:spacing w:line="480" w:lineRule="auto"/>
       </w:pPr>
       <w:r>
         <w:t xml:space="preserve">Here is some </w:t>
@@ -181,6 +192,7 @@
     <w:p>
       <w:pPr>
         <w:pStyle w:val="BodyText"/>
+        <w:spacing w:line="480" w:lineRule="auto"/>
       </w:pPr>
       <w:r>
         <w:t xml:space="preserve">Here is some </w:t>
@@ -198,6 +210,7 @@
     <w:p>
       <w:pPr>
         <w:pStyle w:val="BodyText"/>
+        <w:spacing w:line="480" w:lineRule="auto"/>
       </w:pPr>
       <w:r>
         <w:t>Here comes n R code chunk:</w:t>
@@ -206,6 +219,8 @@
     <w:p>
       <w:pPr>
         <w:pStyle w:val="SourceCode"/>
+        <w:wordWrap/>
+        <w:spacing w:line="480" w:lineRule="auto"/>
       </w:pPr>
       <w:r>
         <w:rPr>
@@ -223,6 +238,8 @@
     <w:p>
       <w:pPr>
         <w:pStyle w:val="SourceCode"/>
+        <w:wordWrap/>
+        <w:spacing w:line="480" w:lineRule="auto"/>
       </w:pPr>
       <w:r>
         <w:rPr>
@@ -302,8 +319,10 @@
     <w:p>
       <w:pPr>
         <w:pStyle w:val="FirstParagraph"/>
-      </w:pPr>
-      <w:r>
+        <w:spacing w:line="480" w:lineRule="auto"/>
+      </w:pPr>
+      <w:r>
+        <w:lastRenderedPageBreak/>
         <w:t>the echoed commands (</w:t>
       </w:r>
       <w:r>
@@ -335,9 +354,9 @@
     <w:p>
       <w:pPr>
         <w:pStyle w:val="BodyText"/>
-      </w:pPr>
-      <w:r>
-        <w:lastRenderedPageBreak/>
+        <w:spacing w:line="480" w:lineRule="auto"/>
+      </w:pPr>
+      <w:r>
         <w:t xml:space="preserve">Here is a plot: </w:t>
       </w:r>
       <w:r>
@@ -360,7 +379,7 @@
                     </pic:cNvPicPr>
                   </pic:nvPicPr>
                   <pic:blipFill>
-                    <a:blip r:embed="rId8"/>
+                    <a:blip r:embed="rId9"/>
                     <a:stretch>
                       <a:fillRect/>
                     </a:stretch>
@@ -390,6 +409,7 @@
     <w:p>
       <w:pPr>
         <w:pStyle w:val="BodyText"/>
+        <w:spacing w:line="480" w:lineRule="auto"/>
       </w:pPr>
       <w:r>
         <w:t xml:space="preserve">Here is some inline code </w:t>
@@ -415,6 +435,7 @@
     <w:p>
       <w:pPr>
         <w:pStyle w:val="BlockText"/>
+        <w:spacing w:line="480" w:lineRule="auto"/>
       </w:pPr>
       <w:r>
         <w:t>a quoted paragraph (="block text"), used for figure / table legends</w:t>
@@ -423,6 +444,8 @@
     <w:p>
       <w:pPr>
         <w:pStyle w:val="SourceCode"/>
+        <w:wordWrap/>
+        <w:spacing w:line="480" w:lineRule="auto"/>
       </w:pPr>
       <w:r>
         <w:rPr>
@@ -434,6 +457,7 @@
     <w:p>
       <w:pPr>
         <w:pStyle w:val="FirstParagraph"/>
+        <w:spacing w:line="480" w:lineRule="auto"/>
       </w:pPr>
       <w:r>
         <w:t>A paragraph</w:t>
@@ -442,11 +466,14 @@
     <w:p>
       <w:pPr>
         <w:pStyle w:val="SourceCode"/>
+        <w:wordWrap/>
+        <w:spacing w:line="480" w:lineRule="auto"/>
       </w:pPr>
       <w:r>
         <w:rPr>
           <w:rStyle w:val="VerbatimChar"/>
         </w:rPr>
+        <w:lastRenderedPageBreak/>
         <w:t xml:space="preserve">A code block using 3 </w:t>
       </w:r>
       <w:proofErr w:type="spellStart"/>
@@ -467,6 +494,7 @@
     <w:p>
       <w:pPr>
         <w:pStyle w:val="FirstParagraph"/>
+        <w:spacing w:line="480" w:lineRule="auto"/>
       </w:pPr>
       <w:r>
         <w:t>A list:</w:t>
@@ -479,6 +507,7 @@
           <w:ilvl w:val="0"/>
           <w:numId w:val="23"/>
         </w:numPr>
+        <w:spacing w:line="480" w:lineRule="auto"/>
       </w:pPr>
       <w:r>
         <w:t>a thing</w:t>
@@ -491,6 +520,7 @@
           <w:ilvl w:val="0"/>
           <w:numId w:val="23"/>
         </w:numPr>
+        <w:spacing w:line="480" w:lineRule="auto"/>
       </w:pPr>
       <w:r>
         <w:t>another thing</w:t>
@@ -499,6 +529,7 @@
     <w:p>
       <w:pPr>
         <w:pStyle w:val="FirstParagraph"/>
+        <w:spacing w:line="480" w:lineRule="auto"/>
       </w:pPr>
       <w:r>
         <w:t>A numbered list:</w:t>
@@ -511,6 +542,7 @@
           <w:ilvl w:val="0"/>
           <w:numId w:val="24"/>
         </w:numPr>
+        <w:spacing w:line="480" w:lineRule="auto"/>
       </w:pPr>
       <w:r>
         <w:t>a thing</w:t>
@@ -523,6 +555,7 @@
           <w:ilvl w:val="0"/>
           <w:numId w:val="24"/>
         </w:numPr>
+        <w:spacing w:line="480" w:lineRule="auto"/>
       </w:pPr>
       <w:r>
         <w:t>another thing</w:t>
@@ -531,11 +564,11 @@
     <w:p>
       <w:pPr>
         <w:pStyle w:val="Heading2"/>
-      </w:pPr>
-      <w:bookmarkStart w:id="6" w:name="changes-made-to-styles-in-word"/>
-      <w:bookmarkEnd w:id="6"/>
-      <w:r>
-        <w:lastRenderedPageBreak/>
+        <w:spacing w:line="480" w:lineRule="auto"/>
+      </w:pPr>
+      <w:bookmarkStart w:id="7" w:name="changes-made-to-styles-in-word"/>
+      <w:bookmarkEnd w:id="7"/>
+      <w:r>
         <w:t>Changes made to styles in word:</w:t>
       </w:r>
     </w:p>
@@ -546,6 +579,7 @@
           <w:ilvl w:val="0"/>
           <w:numId w:val="25"/>
         </w:numPr>
+        <w:spacing w:line="480" w:lineRule="auto"/>
       </w:pPr>
       <w:r>
         <w:t xml:space="preserve">Title: </w:t>
@@ -566,6 +600,7 @@
           <w:ilvl w:val="0"/>
           <w:numId w:val="25"/>
         </w:numPr>
+        <w:spacing w:line="480" w:lineRule="auto"/>
       </w:pPr>
       <w:r>
         <w:t xml:space="preserve">Normal: </w:t>
@@ -586,6 +621,7 @@
           <w:ilvl w:val="0"/>
           <w:numId w:val="25"/>
         </w:numPr>
+        <w:spacing w:line="480" w:lineRule="auto"/>
       </w:pPr>
       <w:r>
         <w:t xml:space="preserve">Heading 1: </w:t>
@@ -614,6 +650,7 @@
           <w:ilvl w:val="0"/>
           <w:numId w:val="25"/>
         </w:numPr>
+        <w:spacing w:line="480" w:lineRule="auto"/>
       </w:pPr>
       <w:r>
         <w:t xml:space="preserve">Heading 2: </w:t>
@@ -642,6 +679,7 @@
           <w:ilvl w:val="0"/>
           <w:numId w:val="25"/>
         </w:numPr>
+        <w:spacing w:line="480" w:lineRule="auto"/>
       </w:pPr>
       <w:r>
         <w:t xml:space="preserve">Heading 3: </w:t>
@@ -670,6 +708,7 @@
           <w:ilvl w:val="0"/>
           <w:numId w:val="25"/>
         </w:numPr>
+        <w:spacing w:line="480" w:lineRule="auto"/>
       </w:pPr>
       <w:r>
         <w:t xml:space="preserve">Heading 4: </w:t>
@@ -698,6 +737,7 @@
           <w:ilvl w:val="0"/>
           <w:numId w:val="25"/>
         </w:numPr>
+        <w:spacing w:line="480" w:lineRule="auto"/>
       </w:pPr>
       <w:r>
         <w:t>Block text: indent before 0.4"</w:t>
@@ -724,8 +764,6 @@
       <w:r>
         <w:t>12</w:t>
       </w:r>
-      <w:bookmarkStart w:id="7" w:name="_GoBack"/>
-      <w:bookmarkEnd w:id="7"/>
     </w:p>
     <w:p>
       <w:pPr>
@@ -734,6 +772,7 @@
           <w:ilvl w:val="0"/>
           <w:numId w:val="25"/>
         </w:numPr>
+        <w:spacing w:line="480" w:lineRule="auto"/>
       </w:pPr>
       <w:r>
         <w:t>Footnote options: letters starting with a</w:t>
@@ -752,7 +791,7 @@
 </file>
 
 <file path=word/endnotes.xml><?xml version="1.0" encoding="utf-8"?>
-<w:endnotes xmlns:wpc="http://schemas.microsoft.com/office/word/2010/wordprocessingCanvas" xmlns:mo="http://schemas.microsoft.com/office/mac/office/2008/main" xmlns:mc="http://schemas.openxmlformats.org/markup-compatibility/2006" xmlns:mv="urn:schemas-microsoft-com:mac:vml" xmlns:o="urn:schemas-microsoft-com:office:office" xmlns:r="http://schemas.openxmlformats.org/officeDocument/2006/relationships" xmlns:m="http://schemas.openxmlformats.org/officeDocument/2006/math" xmlns:v="urn:schemas-microsoft-com:vml" xmlns:wp14="http://schemas.microsoft.com/office/word/2010/wordprocessingDrawing" xmlns:wp="http://schemas.openxmlformats.org/drawingml/2006/wordprocessingDrawing" xmlns:w10="urn:schemas-microsoft-com:office:word" xmlns:w="http://schemas.openxmlformats.org/wordprocessingml/2006/main" xmlns:w14="http://schemas.microsoft.com/office/word/2010/wordml" xmlns:w15="http://schemas.microsoft.com/office/word/2012/wordml" xmlns:wpg="http://schemas.microsoft.com/office/word/2010/wordprocessingGroup" xmlns:wpi="http://schemas.microsoft.com/office/word/2010/wordprocessingInk" xmlns:wne="http://schemas.microsoft.com/office/word/2006/wordml" xmlns:wps="http://schemas.microsoft.com/office/word/2010/wordprocessingShape" mc:Ignorable="w14 w15 wp14">
+<w:endnotes xmlns:wpc="http://schemas.microsoft.com/office/word/2010/wordprocessingCanvas" xmlns:mo="http://schemas.microsoft.com/office/mac/office/2008/main" xmlns:mc="http://schemas.openxmlformats.org/markup-compatibility/2006" xmlns:mv="urn:schemas-microsoft-com:mac:vml" xmlns:o="urn:schemas-microsoft-com:office:office" xmlns:r="http://schemas.openxmlformats.org/officeDocument/2006/relationships" xmlns:m="http://schemas.openxmlformats.org/officeDocument/2006/math" xmlns:v="urn:schemas-microsoft-com:vml" xmlns:wp14="http://schemas.microsoft.com/office/word/2010/wordprocessingDrawing" xmlns:wp="http://schemas.openxmlformats.org/drawingml/2006/wordprocessingDrawing" xmlns:w10="urn:schemas-microsoft-com:office:word" xmlns:w="http://schemas.openxmlformats.org/wordprocessingml/2006/main" xmlns:w14="http://schemas.microsoft.com/office/word/2010/wordml" xmlns:wpg="http://schemas.microsoft.com/office/word/2010/wordprocessingGroup" xmlns:wpi="http://schemas.microsoft.com/office/word/2010/wordprocessingInk" xmlns:wne="http://schemas.microsoft.com/office/word/2006/wordml" xmlns:wps="http://schemas.microsoft.com/office/word/2010/wordprocessingShape" mc:Ignorable="w14 wp14">
   <w:endnote w:type="separator" w:id="-1">
     <w:p>
       <w:pPr>
@@ -777,7 +816,7 @@
 </file>
 
 <file path=word/footnotes.xml><?xml version="1.0" encoding="utf-8"?>
-<w:footnotes xmlns:wpc="http://schemas.microsoft.com/office/word/2010/wordprocessingCanvas" xmlns:mo="http://schemas.microsoft.com/office/mac/office/2008/main" xmlns:mc="http://schemas.openxmlformats.org/markup-compatibility/2006" xmlns:mv="urn:schemas-microsoft-com:mac:vml" xmlns:o="urn:schemas-microsoft-com:office:office" xmlns:r="http://schemas.openxmlformats.org/officeDocument/2006/relationships" xmlns:m="http://schemas.openxmlformats.org/officeDocument/2006/math" xmlns:v="urn:schemas-microsoft-com:vml" xmlns:wp14="http://schemas.microsoft.com/office/word/2010/wordprocessingDrawing" xmlns:wp="http://schemas.openxmlformats.org/drawingml/2006/wordprocessingDrawing" xmlns:w10="urn:schemas-microsoft-com:office:word" xmlns:w="http://schemas.openxmlformats.org/wordprocessingml/2006/main" xmlns:w14="http://schemas.microsoft.com/office/word/2010/wordml" xmlns:w15="http://schemas.microsoft.com/office/word/2012/wordml" xmlns:wpg="http://schemas.microsoft.com/office/word/2010/wordprocessingGroup" xmlns:wpi="http://schemas.microsoft.com/office/word/2010/wordprocessingInk" xmlns:wne="http://schemas.microsoft.com/office/word/2006/wordml" xmlns:wps="http://schemas.microsoft.com/office/word/2010/wordprocessingShape" mc:Ignorable="w14 w15 wp14">
+<w:footnotes xmlns:wpc="http://schemas.microsoft.com/office/word/2010/wordprocessingCanvas" xmlns:mo="http://schemas.microsoft.com/office/mac/office/2008/main" xmlns:mc="http://schemas.openxmlformats.org/markup-compatibility/2006" xmlns:mv="urn:schemas-microsoft-com:mac:vml" xmlns:o="urn:schemas-microsoft-com:office:office" xmlns:r="http://schemas.openxmlformats.org/officeDocument/2006/relationships" xmlns:m="http://schemas.openxmlformats.org/officeDocument/2006/math" xmlns:v="urn:schemas-microsoft-com:vml" xmlns:wp14="http://schemas.microsoft.com/office/word/2010/wordprocessingDrawing" xmlns:wp="http://schemas.openxmlformats.org/drawingml/2006/wordprocessingDrawing" xmlns:w10="urn:schemas-microsoft-com:office:word" xmlns:w="http://schemas.openxmlformats.org/wordprocessingml/2006/main" xmlns:w14="http://schemas.microsoft.com/office/word/2010/wordml" xmlns:wpg="http://schemas.microsoft.com/office/word/2010/wordprocessingGroup" xmlns:wpi="http://schemas.microsoft.com/office/word/2010/wordprocessingInk" xmlns:wne="http://schemas.microsoft.com/office/word/2006/wordml" xmlns:wps="http://schemas.microsoft.com/office/word/2010/wordprocessingShape" mc:Ignorable="w14 wp14">
   <w:footnote w:type="separator" w:id="-1">
     <w:p>
       <w:r>
@@ -796,7 +835,7 @@
 </file>
 
 <file path=word/numbering.xml><?xml version="1.0" encoding="utf-8"?>
-<w:numbering xmlns:wpc="http://schemas.microsoft.com/office/word/2010/wordprocessingCanvas" xmlns:mo="http://schemas.microsoft.com/office/mac/office/2008/main" xmlns:mc="http://schemas.openxmlformats.org/markup-compatibility/2006" xmlns:mv="urn:schemas-microsoft-com:mac:vml" xmlns:o="urn:schemas-microsoft-com:office:office" xmlns:r="http://schemas.openxmlformats.org/officeDocument/2006/relationships" xmlns:m="http://schemas.openxmlformats.org/officeDocument/2006/math" xmlns:v="urn:schemas-microsoft-com:vml" xmlns:wp14="http://schemas.microsoft.com/office/word/2010/wordprocessingDrawing" xmlns:wp="http://schemas.openxmlformats.org/drawingml/2006/wordprocessingDrawing" xmlns:w10="urn:schemas-microsoft-com:office:word" xmlns:w="http://schemas.openxmlformats.org/wordprocessingml/2006/main" xmlns:w14="http://schemas.microsoft.com/office/word/2010/wordml" xmlns:w15="http://schemas.microsoft.com/office/word/2012/wordml" xmlns:wpg="http://schemas.microsoft.com/office/word/2010/wordprocessingGroup" xmlns:wpi="http://schemas.microsoft.com/office/word/2010/wordprocessingInk" xmlns:wne="http://schemas.microsoft.com/office/word/2006/wordml" xmlns:wps="http://schemas.microsoft.com/office/word/2010/wordprocessingShape" mc:Ignorable="w14 w15 wp14">
+<w:numbering xmlns:wpc="http://schemas.microsoft.com/office/word/2010/wordprocessingCanvas" xmlns:mo="http://schemas.microsoft.com/office/mac/office/2008/main" xmlns:mc="http://schemas.openxmlformats.org/markup-compatibility/2006" xmlns:mv="urn:schemas-microsoft-com:mac:vml" xmlns:o="urn:schemas-microsoft-com:office:office" xmlns:r="http://schemas.openxmlformats.org/officeDocument/2006/relationships" xmlns:m="http://schemas.openxmlformats.org/officeDocument/2006/math" xmlns:v="urn:schemas-microsoft-com:vml" xmlns:wp14="http://schemas.microsoft.com/office/word/2010/wordprocessingDrawing" xmlns:wp="http://schemas.openxmlformats.org/drawingml/2006/wordprocessingDrawing" xmlns:w10="urn:schemas-microsoft-com:office:word" xmlns:w="http://schemas.openxmlformats.org/wordprocessingml/2006/main" xmlns:w14="http://schemas.microsoft.com/office/word/2010/wordml" xmlns:wpg="http://schemas.microsoft.com/office/word/2010/wordprocessingGroup" xmlns:wpi="http://schemas.microsoft.com/office/word/2010/wordprocessingInk" xmlns:wne="http://schemas.microsoft.com/office/word/2006/wordml" xmlns:wps="http://schemas.microsoft.com/office/word/2010/wordprocessingShape" mc:Ignorable="w14 wp14">
   <w:abstractNum w:abstractNumId="0">
     <w:nsid w:val="ADDAAA62"/>
     <w:multiLevelType w:val="multilevel"/>
@@ -2377,7 +2416,7 @@
 </file>
 
 <file path=word/styles.xml><?xml version="1.0" encoding="utf-8"?>
-<w:styles xmlns:mc="http://schemas.openxmlformats.org/markup-compatibility/2006" xmlns:r="http://schemas.openxmlformats.org/officeDocument/2006/relationships" xmlns:w="http://schemas.openxmlformats.org/wordprocessingml/2006/main" xmlns:w14="http://schemas.microsoft.com/office/word/2010/wordml" xmlns:w15="http://schemas.microsoft.com/office/word/2012/wordml" mc:Ignorable="w14 w15">
+<w:styles xmlns:mc="http://schemas.openxmlformats.org/markup-compatibility/2006" xmlns:r="http://schemas.openxmlformats.org/officeDocument/2006/relationships" xmlns:w="http://schemas.openxmlformats.org/wordprocessingml/2006/main" xmlns:w14="http://schemas.microsoft.com/office/word/2010/wordml" mc:Ignorable="w14">
   <w:docDefaults>
     <w:rPrDefault>
       <w:rPr>
@@ -2393,7 +2432,7 @@
       </w:pPr>
     </w:pPrDefault>
   </w:docDefaults>
-  <w:latentStyles w:defLockedState="0" w:defUIPriority="0" w:defSemiHidden="0" w:defUnhideWhenUsed="0" w:defQFormat="0" w:count="381">
+  <w:latentStyles w:defLockedState="0" w:defUIPriority="0" w:defSemiHidden="0" w:defUnhideWhenUsed="0" w:defQFormat="0" w:count="276">
     <w:lsdException w:name="heading 9" w:semiHidden="1" w:unhideWhenUsed="1"/>
     <w:lsdException w:name="index 6" w:semiHidden="1" w:unhideWhenUsed="1"/>
     <w:lsdException w:name="index 7" w:semiHidden="1" w:unhideWhenUsed="1"/>
@@ -2526,203 +2565,9 @@
     <w:lsdException w:name="Note Level 8" w:semiHidden="1" w:unhideWhenUsed="1"/>
     <w:lsdException w:name="Note Level 9" w:semiHidden="1" w:unhideWhenUsed="1"/>
     <w:lsdException w:name="Placeholder Text" w:semiHidden="1"/>
-    <w:lsdException w:name="Light Shading"/>
-    <w:lsdException w:name="Light List"/>
-    <w:lsdException w:name="Light Grid"/>
-    <w:lsdException w:name="Medium Shading 1"/>
-    <w:lsdException w:name="Medium Shading 2"/>
-    <w:lsdException w:name="Medium List 1"/>
-    <w:lsdException w:name="Medium List 2"/>
-    <w:lsdException w:name="Medium Grid 1"/>
-    <w:lsdException w:name="Medium Grid 2"/>
-    <w:lsdException w:name="Medium Grid 3"/>
-    <w:lsdException w:name="Dark List"/>
-    <w:lsdException w:name="Colorful Shading"/>
-    <w:lsdException w:name="Colorful List"/>
-    <w:lsdException w:name="Colorful Grid"/>
-    <w:lsdException w:name="Light Shading Accent 1"/>
-    <w:lsdException w:name="Light List Accent 1"/>
-    <w:lsdException w:name="Light Grid Accent 1"/>
-    <w:lsdException w:name="Medium Shading 1 Accent 1"/>
-    <w:lsdException w:name="Medium Shading 2 Accent 1"/>
-    <w:lsdException w:name="Medium List 1 Accent 1"/>
     <w:lsdException w:name="Revision" w:semiHidden="1"/>
-    <w:lsdException w:name="Medium List 2 Accent 1"/>
-    <w:lsdException w:name="Medium Grid 1 Accent 1"/>
-    <w:lsdException w:name="Medium Grid 2 Accent 1"/>
-    <w:lsdException w:name="Medium Grid 3 Accent 1"/>
-    <w:lsdException w:name="Dark List Accent 1"/>
-    <w:lsdException w:name="Colorful Shading Accent 1"/>
-    <w:lsdException w:name="Colorful List Accent 1"/>
-    <w:lsdException w:name="Colorful Grid Accent 1"/>
-    <w:lsdException w:name="Light Shading Accent 2"/>
-    <w:lsdException w:name="Light List Accent 2"/>
-    <w:lsdException w:name="Light Grid Accent 2"/>
-    <w:lsdException w:name="Medium Shading 1 Accent 2"/>
-    <w:lsdException w:name="Medium Shading 2 Accent 2"/>
-    <w:lsdException w:name="Medium List 1 Accent 2"/>
-    <w:lsdException w:name="Medium List 2 Accent 2"/>
-    <w:lsdException w:name="Medium Grid 1 Accent 2"/>
-    <w:lsdException w:name="Medium Grid 2 Accent 2"/>
-    <w:lsdException w:name="Medium Grid 3 Accent 2"/>
-    <w:lsdException w:name="Dark List Accent 2"/>
-    <w:lsdException w:name="Colorful Shading Accent 2"/>
-    <w:lsdException w:name="Colorful List Accent 2"/>
-    <w:lsdException w:name="Colorful Grid Accent 2"/>
-    <w:lsdException w:name="Light Shading Accent 3"/>
-    <w:lsdException w:name="Light List Accent 3"/>
-    <w:lsdException w:name="Light Grid Accent 3"/>
-    <w:lsdException w:name="Medium Shading 1 Accent 3"/>
-    <w:lsdException w:name="Medium Shading 2 Accent 3"/>
-    <w:lsdException w:name="Medium List 1 Accent 3"/>
-    <w:lsdException w:name="Medium List 2 Accent 3"/>
-    <w:lsdException w:name="Medium Grid 1 Accent 3"/>
-    <w:lsdException w:name="Medium Grid 2 Accent 3"/>
-    <w:lsdException w:name="Medium Grid 3 Accent 3"/>
-    <w:lsdException w:name="Dark List Accent 3"/>
-    <w:lsdException w:name="Colorful Shading Accent 3"/>
-    <w:lsdException w:name="Colorful List Accent 3"/>
-    <w:lsdException w:name="Colorful Grid Accent 3"/>
-    <w:lsdException w:name="Light Shading Accent 4"/>
-    <w:lsdException w:name="Light List Accent 4"/>
-    <w:lsdException w:name="Light Grid Accent 4"/>
-    <w:lsdException w:name="Medium Shading 1 Accent 4"/>
-    <w:lsdException w:name="Medium Shading 2 Accent 4"/>
-    <w:lsdException w:name="Medium List 1 Accent 4"/>
-    <w:lsdException w:name="Medium List 2 Accent 4"/>
-    <w:lsdException w:name="Medium Grid 1 Accent 4"/>
-    <w:lsdException w:name="Medium Grid 2 Accent 4"/>
-    <w:lsdException w:name="Medium Grid 3 Accent 4"/>
-    <w:lsdException w:name="Dark List Accent 4"/>
-    <w:lsdException w:name="Colorful Shading Accent 4"/>
-    <w:lsdException w:name="Colorful List Accent 4"/>
-    <w:lsdException w:name="Colorful Grid Accent 4"/>
-    <w:lsdException w:name="Light Shading Accent 5"/>
-    <w:lsdException w:name="Light List Accent 5"/>
-    <w:lsdException w:name="Light Grid Accent 5"/>
-    <w:lsdException w:name="Medium Shading 1 Accent 5"/>
-    <w:lsdException w:name="Medium Shading 2 Accent 5"/>
-    <w:lsdException w:name="Medium List 1 Accent 5"/>
-    <w:lsdException w:name="Medium List 2 Accent 5"/>
-    <w:lsdException w:name="Medium Grid 1 Accent 5"/>
-    <w:lsdException w:name="Medium Grid 2 Accent 5"/>
-    <w:lsdException w:name="Medium Grid 3 Accent 5"/>
-    <w:lsdException w:name="Dark List Accent 5"/>
-    <w:lsdException w:name="Colorful Shading Accent 5"/>
-    <w:lsdException w:name="Colorful List Accent 5"/>
-    <w:lsdException w:name="Colorful Grid Accent 5"/>
-    <w:lsdException w:name="Light Shading Accent 6"/>
-    <w:lsdException w:name="Light List Accent 6"/>
-    <w:lsdException w:name="Light Grid Accent 6"/>
-    <w:lsdException w:name="Medium Shading 1 Accent 6"/>
-    <w:lsdException w:name="Medium Shading 2 Accent 6"/>
-    <w:lsdException w:name="Medium List 1 Accent 6"/>
-    <w:lsdException w:name="Medium List 2 Accent 6"/>
-    <w:lsdException w:name="Medium Grid 1 Accent 6"/>
-    <w:lsdException w:name="Medium Grid 2 Accent 6"/>
-    <w:lsdException w:name="Medium Grid 3 Accent 6"/>
-    <w:lsdException w:name="Dark List Accent 6"/>
-    <w:lsdException w:name="Colorful Shading Accent 6"/>
-    <w:lsdException w:name="Colorful List Accent 6"/>
-    <w:lsdException w:name="Colorful Grid Accent 6"/>
     <w:lsdException w:name="Bibliography" w:semiHidden="1" w:unhideWhenUsed="1"/>
     <w:lsdException w:name="TOC Heading" w:semiHidden="1" w:unhideWhenUsed="1"/>
-    <w:lsdException w:name="Grid Table 4" w:uiPriority="49"/>
-    <w:lsdException w:name="Grid Table 5 Dark" w:uiPriority="50"/>
-    <w:lsdException w:name="Grid Table 6 Colorful" w:uiPriority="51"/>
-    <w:lsdException w:name="Grid Table 7 Colorful" w:uiPriority="52"/>
-    <w:lsdException w:name="Grid Table 1 Light Accent 1" w:uiPriority="46"/>
-    <w:lsdException w:name="Grid Table 2 Accent 1" w:uiPriority="47"/>
-    <w:lsdException w:name="Grid Table 3 Accent 1" w:uiPriority="48"/>
-    <w:lsdException w:name="Grid Table 4 Accent 1" w:uiPriority="49"/>
-    <w:lsdException w:name="Grid Table 5 Dark Accent 1" w:uiPriority="50"/>
-    <w:lsdException w:name="Grid Table 6 Colorful Accent 1" w:uiPriority="51"/>
-    <w:lsdException w:name="Grid Table 7 Colorful Accent 1" w:uiPriority="52"/>
-    <w:lsdException w:name="Grid Table 1 Light Accent 2" w:uiPriority="46"/>
-    <w:lsdException w:name="Grid Table 2 Accent 2" w:uiPriority="47"/>
-    <w:lsdException w:name="Grid Table 3 Accent 2" w:uiPriority="48"/>
-    <w:lsdException w:name="Grid Table 4 Accent 2" w:uiPriority="49"/>
-    <w:lsdException w:name="Grid Table 5 Dark Accent 2" w:uiPriority="50"/>
-    <w:lsdException w:name="Grid Table 6 Colorful Accent 2" w:uiPriority="51"/>
-    <w:lsdException w:name="Grid Table 7 Colorful Accent 2" w:uiPriority="52"/>
-    <w:lsdException w:name="Grid Table 1 Light Accent 3" w:uiPriority="46"/>
-    <w:lsdException w:name="Grid Table 2 Accent 3" w:uiPriority="47"/>
-    <w:lsdException w:name="Grid Table 3 Accent 3" w:uiPriority="48"/>
-    <w:lsdException w:name="Grid Table 4 Accent 3" w:uiPriority="49"/>
-    <w:lsdException w:name="Grid Table 5 Dark Accent 3" w:uiPriority="50"/>
-    <w:lsdException w:name="Grid Table 6 Colorful Accent 3" w:uiPriority="51"/>
-    <w:lsdException w:name="Grid Table 7 Colorful Accent 3" w:uiPriority="52"/>
-    <w:lsdException w:name="Grid Table 1 Light Accent 4" w:uiPriority="46"/>
-    <w:lsdException w:name="Grid Table 2 Accent 4" w:uiPriority="47"/>
-    <w:lsdException w:name="Grid Table 3 Accent 4" w:uiPriority="48"/>
-    <w:lsdException w:name="Grid Table 4 Accent 4" w:uiPriority="49"/>
-    <w:lsdException w:name="Grid Table 5 Dark Accent 4" w:uiPriority="50"/>
-    <w:lsdException w:name="Grid Table 6 Colorful Accent 4" w:uiPriority="51"/>
-    <w:lsdException w:name="Grid Table 7 Colorful Accent 4" w:uiPriority="52"/>
-    <w:lsdException w:name="Grid Table 1 Light Accent 5" w:uiPriority="46"/>
-    <w:lsdException w:name="Grid Table 2 Accent 5" w:uiPriority="47"/>
-    <w:lsdException w:name="Grid Table 3 Accent 5" w:uiPriority="48"/>
-    <w:lsdException w:name="Grid Table 4 Accent 5" w:uiPriority="49"/>
-    <w:lsdException w:name="Grid Table 5 Dark Accent 5" w:uiPriority="50"/>
-    <w:lsdException w:name="Grid Table 6 Colorful Accent 5" w:uiPriority="51"/>
-    <w:lsdException w:name="Grid Table 7 Colorful Accent 5" w:uiPriority="52"/>
-    <w:lsdException w:name="Grid Table 1 Light Accent 6" w:uiPriority="46"/>
-    <w:lsdException w:name="Grid Table 2 Accent 6" w:uiPriority="47"/>
-    <w:lsdException w:name="Grid Table 3 Accent 6" w:uiPriority="48"/>
-    <w:lsdException w:name="Grid Table 4 Accent 6" w:uiPriority="49"/>
-    <w:lsdException w:name="Grid Table 5 Dark Accent 6" w:uiPriority="50"/>
-    <w:lsdException w:name="Grid Table 6 Colorful Accent 6" w:uiPriority="51"/>
-    <w:lsdException w:name="Grid Table 7 Colorful Accent 6" w:uiPriority="52"/>
-    <w:lsdException w:name="List Table 1 Light" w:uiPriority="46"/>
-    <w:lsdException w:name="List Table 2" w:uiPriority="47"/>
-    <w:lsdException w:name="List Table 3" w:uiPriority="48"/>
-    <w:lsdException w:name="List Table 4" w:uiPriority="49"/>
-    <w:lsdException w:name="List Table 5 Dark" w:uiPriority="50"/>
-    <w:lsdException w:name="List Table 6 Colorful" w:uiPriority="51"/>
-    <w:lsdException w:name="List Table 7 Colorful" w:uiPriority="52"/>
-    <w:lsdException w:name="List Table 1 Light Accent 1" w:uiPriority="46"/>
-    <w:lsdException w:name="List Table 2 Accent 1" w:uiPriority="47"/>
-    <w:lsdException w:name="List Table 3 Accent 1" w:uiPriority="48"/>
-    <w:lsdException w:name="List Table 4 Accent 1" w:uiPriority="49"/>
-    <w:lsdException w:name="List Table 5 Dark Accent 1" w:uiPriority="50"/>
-    <w:lsdException w:name="List Table 6 Colorful Accent 1" w:uiPriority="51"/>
-    <w:lsdException w:name="List Table 7 Colorful Accent 1" w:uiPriority="52"/>
-    <w:lsdException w:name="List Table 1 Light Accent 2" w:uiPriority="46"/>
-    <w:lsdException w:name="List Table 2 Accent 2" w:uiPriority="47"/>
-    <w:lsdException w:name="List Table 3 Accent 2" w:uiPriority="48"/>
-    <w:lsdException w:name="List Table 4 Accent 2" w:uiPriority="49"/>
-    <w:lsdException w:name="List Table 5 Dark Accent 2" w:uiPriority="50"/>
-    <w:lsdException w:name="List Table 6 Colorful Accent 2" w:uiPriority="51"/>
-    <w:lsdException w:name="List Table 7 Colorful Accent 2" w:uiPriority="52"/>
-    <w:lsdException w:name="List Table 1 Light Accent 3" w:uiPriority="46"/>
-    <w:lsdException w:name="List Table 2 Accent 3" w:uiPriority="47"/>
-    <w:lsdException w:name="List Table 3 Accent 3" w:uiPriority="48"/>
-    <w:lsdException w:name="List Table 4 Accent 3" w:uiPriority="49"/>
-    <w:lsdException w:name="List Table 5 Dark Accent 3" w:uiPriority="50"/>
-    <w:lsdException w:name="List Table 6 Colorful Accent 3" w:uiPriority="51"/>
-    <w:lsdException w:name="List Table 7 Colorful Accent 3" w:uiPriority="52"/>
-    <w:lsdException w:name="List Table 1 Light Accent 4" w:uiPriority="46"/>
-    <w:lsdException w:name="List Table 2 Accent 4" w:uiPriority="47"/>
-    <w:lsdException w:name="List Table 3 Accent 4" w:uiPriority="48"/>
-    <w:lsdException w:name="List Table 4 Accent 4" w:uiPriority="49"/>
-    <w:lsdException w:name="List Table 5 Dark Accent 4" w:uiPriority="50"/>
-    <w:lsdException w:name="List Table 6 Colorful Accent 4" w:uiPriority="51"/>
-    <w:lsdException w:name="List Table 7 Colorful Accent 4" w:uiPriority="52"/>
-    <w:lsdException w:name="List Table 1 Light Accent 5" w:uiPriority="46"/>
-    <w:lsdException w:name="List Table 2 Accent 5" w:uiPriority="47"/>
-    <w:lsdException w:name="List Table 3 Accent 5" w:uiPriority="48"/>
-    <w:lsdException w:name="List Table 4 Accent 5" w:uiPriority="49"/>
-    <w:lsdException w:name="List Table 5 Dark Accent 5" w:uiPriority="50"/>
-    <w:lsdException w:name="List Table 6 Colorful Accent 5" w:uiPriority="51"/>
-    <w:lsdException w:name="List Table 7 Colorful Accent 5" w:uiPriority="52"/>
-    <w:lsdException w:name="List Table 1 Light Accent 6" w:uiPriority="46"/>
-    <w:lsdException w:name="List Table 2 Accent 6" w:uiPriority="47"/>
-    <w:lsdException w:name="List Table 3 Accent 6" w:uiPriority="48"/>
-    <w:lsdException w:name="List Table 4 Accent 6" w:uiPriority="49"/>
-    <w:lsdException w:name="List Table 5 Dark Accent 6" w:uiPriority="50"/>
-    <w:lsdException w:name="List Table 6 Colorful Accent 6" w:uiPriority="51"/>
-    <w:lsdException w:name="List Table 7 Colorful Accent 6" w:uiPriority="52"/>
-    <w:lsdException w:name="Mention" w:semiHidden="1" w:uiPriority="99" w:unhideWhenUsed="1"/>
   </w:latentStyles>
   <w:style w:type="paragraph" w:default="1" w:styleId="Normal">
     <w:name w:val="Normal"/>
@@ -3436,6 +3281,932 @@
     <w:basedOn w:val="DefaultParagraphFont"/>
     <w:link w:val="BodyText"/>
     <w:rsid w:val="00836647"/>
+  </w:style>
+  <w:style w:type="paragraph" w:styleId="BalloonText">
+    <w:name w:val="Balloon Text"/>
+    <w:basedOn w:val="Normal"/>
+    <w:link w:val="BalloonTextChar"/>
+    <w:semiHidden/>
+    <w:unhideWhenUsed/>
+    <w:rsid w:val="00316914"/>
+    <w:pPr>
+      <w:spacing w:after="0"/>
+    </w:pPr>
+    <w:rPr>
+      <w:rFonts w:ascii="Lucida Grande" w:hAnsi="Lucida Grande" w:cs="Lucida Grande"/>
+      <w:sz w:val="18"/>
+      <w:szCs w:val="18"/>
+    </w:rPr>
+  </w:style>
+  <w:style w:type="character" w:customStyle="1" w:styleId="BalloonTextChar">
+    <w:name w:val="Balloon Text Char"/>
+    <w:basedOn w:val="DefaultParagraphFont"/>
+    <w:link w:val="BalloonText"/>
+    <w:semiHidden/>
+    <w:rsid w:val="00316914"/>
+    <w:rPr>
+      <w:rFonts w:ascii="Lucida Grande" w:hAnsi="Lucida Grande" w:cs="Lucida Grande"/>
+      <w:sz w:val="18"/>
+      <w:szCs w:val="18"/>
+    </w:rPr>
+  </w:style>
+</w:styles>
+</file>
+
+<file path=word/stylesWithEffects.xml><?xml version="1.0" encoding="utf-8"?>
+<w:styles xmlns:wpc="http://schemas.microsoft.com/office/word/2010/wordprocessingCanvas" xmlns:mo="http://schemas.microsoft.com/office/mac/office/2008/main" xmlns:mc="http://schemas.openxmlformats.org/markup-compatibility/2006" xmlns:mv="urn:schemas-microsoft-com:mac:vml" xmlns:o="urn:schemas-microsoft-com:office:office" xmlns:r="http://schemas.openxmlformats.org/officeDocument/2006/relationships" xmlns:m="http://schemas.openxmlformats.org/officeDocument/2006/math" xmlns:v="urn:schemas-microsoft-com:vml" xmlns:wp14="http://schemas.microsoft.com/office/word/2010/wordprocessingDrawing" xmlns:wp="http://schemas.openxmlformats.org/drawingml/2006/wordprocessingDrawing" xmlns:w10="urn:schemas-microsoft-com:office:word" xmlns:w="http://schemas.openxmlformats.org/wordprocessingml/2006/main" xmlns:w14="http://schemas.microsoft.com/office/word/2010/wordml" xmlns:wpg="http://schemas.microsoft.com/office/word/2010/wordprocessingGroup" xmlns:wpi="http://schemas.microsoft.com/office/word/2010/wordprocessingInk" xmlns:wne="http://schemas.microsoft.com/office/word/2006/wordml" xmlns:wps="http://schemas.microsoft.com/office/word/2010/wordprocessingShape" mc:Ignorable="w14 wp14">
+  <w:docDefaults>
+    <w:rPrDefault>
+      <w:rPr>
+        <w:rFonts w:asciiTheme="minorHAnsi" w:eastAsiaTheme="minorHAnsi" w:hAnsiTheme="minorHAnsi" w:cstheme="minorBidi"/>
+        <w:sz w:val="24"/>
+        <w:szCs w:val="24"/>
+        <w:lang w:val="en-US" w:eastAsia="en-US" w:bidi="ar-SA"/>
+      </w:rPr>
+    </w:rPrDefault>
+    <w:pPrDefault>
+      <w:pPr>
+        <w:spacing w:after="200"/>
+      </w:pPr>
+    </w:pPrDefault>
+  </w:docDefaults>
+  <w:latentStyles w:defLockedState="0" w:defUIPriority="0" w:defSemiHidden="0" w:defUnhideWhenUsed="0" w:defQFormat="0" w:count="276">
+    <w:lsdException w:name="heading 9" w:semiHidden="1" w:unhideWhenUsed="1"/>
+    <w:lsdException w:name="index 6" w:semiHidden="1" w:unhideWhenUsed="1"/>
+    <w:lsdException w:name="index 7" w:semiHidden="1" w:unhideWhenUsed="1"/>
+    <w:lsdException w:name="index 8" w:semiHidden="1" w:unhideWhenUsed="1"/>
+    <w:lsdException w:name="index 9" w:semiHidden="1" w:unhideWhenUsed="1"/>
+    <w:lsdException w:name="toc 1" w:semiHidden="1" w:unhideWhenUsed="1"/>
+    <w:lsdException w:name="toc 2" w:semiHidden="1" w:unhideWhenUsed="1"/>
+    <w:lsdException w:name="toc 3" w:semiHidden="1" w:unhideWhenUsed="1"/>
+    <w:lsdException w:name="toc 4" w:semiHidden="1" w:unhideWhenUsed="1"/>
+    <w:lsdException w:name="toc 5" w:semiHidden="1" w:unhideWhenUsed="1"/>
+    <w:lsdException w:name="toc 6" w:semiHidden="1" w:unhideWhenUsed="1"/>
+    <w:lsdException w:name="toc 7" w:semiHidden="1" w:unhideWhenUsed="1"/>
+    <w:lsdException w:name="toc 8" w:semiHidden="1" w:unhideWhenUsed="1"/>
+    <w:lsdException w:name="toc 9" w:semiHidden="1" w:unhideWhenUsed="1"/>
+    <w:lsdException w:name="Normal Indent" w:semiHidden="1" w:unhideWhenUsed="1"/>
+    <w:lsdException w:name="footnote text" w:semiHidden="1" w:unhideWhenUsed="1"/>
+    <w:lsdException w:name="annotation text" w:semiHidden="1" w:unhideWhenUsed="1"/>
+    <w:lsdException w:name="header" w:semiHidden="1" w:unhideWhenUsed="1"/>
+    <w:lsdException w:name="footer" w:semiHidden="1" w:unhideWhenUsed="1"/>
+    <w:lsdException w:name="index heading" w:semiHidden="1" w:unhideWhenUsed="1"/>
+    <w:lsdException w:name="caption" w:semiHidden="1" w:unhideWhenUsed="1"/>
+    <w:lsdException w:name="table of figures" w:semiHidden="1" w:unhideWhenUsed="1"/>
+    <w:lsdException w:name="envelope address" w:semiHidden="1" w:unhideWhenUsed="1"/>
+    <w:lsdException w:name="envelope return" w:semiHidden="1" w:unhideWhenUsed="1"/>
+    <w:lsdException w:name="footnote reference" w:semiHidden="1" w:unhideWhenUsed="1"/>
+    <w:lsdException w:name="annotation reference" w:semiHidden="1" w:unhideWhenUsed="1"/>
+    <w:lsdException w:name="line number" w:semiHidden="1" w:unhideWhenUsed="1"/>
+    <w:lsdException w:name="page number" w:semiHidden="1" w:unhideWhenUsed="1"/>
+    <w:lsdException w:name="endnote reference" w:semiHidden="1" w:unhideWhenUsed="1"/>
+    <w:lsdException w:name="endnote text" w:semiHidden="1" w:unhideWhenUsed="1"/>
+    <w:lsdException w:name="table of authorities" w:semiHidden="1" w:unhideWhenUsed="1"/>
+    <w:lsdException w:name="macro" w:semiHidden="1" w:unhideWhenUsed="1"/>
+    <w:lsdException w:name="toa heading" w:semiHidden="1" w:unhideWhenUsed="1"/>
+    <w:lsdException w:name="List" w:semiHidden="1" w:unhideWhenUsed="1"/>
+    <w:lsdException w:name="List Bullet" w:semiHidden="1" w:unhideWhenUsed="1"/>
+    <w:lsdException w:name="List Number" w:semiHidden="1" w:unhideWhenUsed="1"/>
+    <w:lsdException w:name="List 2" w:semiHidden="1" w:unhideWhenUsed="1"/>
+    <w:lsdException w:name="List 3" w:semiHidden="1" w:unhideWhenUsed="1"/>
+    <w:lsdException w:name="List 4" w:semiHidden="1" w:unhideWhenUsed="1"/>
+    <w:lsdException w:name="List 5" w:semiHidden="1" w:unhideWhenUsed="1"/>
+    <w:lsdException w:name="List Bullet 2" w:semiHidden="1" w:unhideWhenUsed="1"/>
+    <w:lsdException w:name="List Bullet 3" w:semiHidden="1" w:unhideWhenUsed="1"/>
+    <w:lsdException w:name="List Bullet 4" w:semiHidden="1" w:unhideWhenUsed="1"/>
+    <w:lsdException w:name="List Number 2" w:semiHidden="1" w:unhideWhenUsed="1"/>
+    <w:lsdException w:name="List Number 3" w:semiHidden="1" w:unhideWhenUsed="1"/>
+    <w:lsdException w:name="List Continue 4" w:semiHidden="1" w:unhideWhenUsed="1"/>
+    <w:lsdException w:name="List Continue 5" w:semiHidden="1" w:unhideWhenUsed="1"/>
+    <w:lsdException w:name="Message Header" w:semiHidden="1" w:unhideWhenUsed="1"/>
+    <w:lsdException w:name="Salutation" w:semiHidden="1" w:unhideWhenUsed="1"/>
+    <w:lsdException w:name="Date" w:semiHidden="1" w:unhideWhenUsed="1"/>
+    <w:lsdException w:name="Body Text First Indent" w:semiHidden="1" w:unhideWhenUsed="1"/>
+    <w:lsdException w:name="Body Text First Indent 2" w:semiHidden="1" w:unhideWhenUsed="1"/>
+    <w:lsdException w:name="Note Heading" w:semiHidden="1" w:unhideWhenUsed="1"/>
+    <w:lsdException w:name="Body Text 2" w:semiHidden="1" w:unhideWhenUsed="1"/>
+    <w:lsdException w:name="Body Text 3" w:semiHidden="1" w:unhideWhenUsed="1"/>
+    <w:lsdException w:name="Body Text Indent 2" w:semiHidden="1" w:unhideWhenUsed="1"/>
+    <w:lsdException w:name="Body Text Indent 3" w:semiHidden="1" w:unhideWhenUsed="1"/>
+    <w:lsdException w:name="Block Text" w:semiHidden="1" w:unhideWhenUsed="1"/>
+    <w:lsdException w:name="Hyperlink" w:semiHidden="1" w:unhideWhenUsed="1"/>
+    <w:lsdException w:name="FollowedHyperlink" w:semiHidden="1" w:unhideWhenUsed="1"/>
+    <w:lsdException w:name="Document Map" w:semiHidden="1" w:unhideWhenUsed="1"/>
+    <w:lsdException w:name="Plain Text" w:semiHidden="1" w:unhideWhenUsed="1"/>
+    <w:lsdException w:name="HTML Acronym" w:semiHidden="1" w:unhideWhenUsed="1"/>
+    <w:lsdException w:name="HTML Address" w:semiHidden="1" w:unhideWhenUsed="1"/>
+    <w:lsdException w:name="HTML Cite" w:semiHidden="1" w:unhideWhenUsed="1"/>
+    <w:lsdException w:name="HTML Code" w:semiHidden="1" w:unhideWhenUsed="1"/>
+    <w:lsdException w:name="HTML Definition" w:semiHidden="1" w:unhideWhenUsed="1"/>
+    <w:lsdException w:name="HTML Keyboard" w:semiHidden="1" w:unhideWhenUsed="1"/>
+    <w:lsdException w:name="HTML Preformatted" w:semiHidden="1" w:unhideWhenUsed="1"/>
+    <w:lsdException w:name="HTML Sample" w:semiHidden="1" w:unhideWhenUsed="1"/>
+    <w:lsdException w:name="HTML Typewriter" w:semiHidden="1" w:unhideWhenUsed="1"/>
+    <w:lsdException w:name="HTML Variable" w:semiHidden="1" w:unhideWhenUsed="1"/>
+    <w:lsdException w:name="Normal Table" w:semiHidden="1" w:unhideWhenUsed="1"/>
+    <w:lsdException w:name="annotation subject" w:semiHidden="1" w:unhideWhenUsed="1"/>
+    <w:lsdException w:name="No List" w:semiHidden="1" w:unhideWhenUsed="1"/>
+    <w:lsdException w:name="Outline List 1" w:semiHidden="1" w:unhideWhenUsed="1"/>
+    <w:lsdException w:name="Outline List 2" w:semiHidden="1" w:unhideWhenUsed="1"/>
+    <w:lsdException w:name="Outline List 3" w:semiHidden="1" w:unhideWhenUsed="1"/>
+    <w:lsdException w:name="Table Simple 1" w:semiHidden="1" w:unhideWhenUsed="1"/>
+    <w:lsdException w:name="Table Simple 2" w:semiHidden="1" w:unhideWhenUsed="1"/>
+    <w:lsdException w:name="Table Simple 3" w:semiHidden="1" w:unhideWhenUsed="1"/>
+    <w:lsdException w:name="Table Classic 1" w:semiHidden="1" w:unhideWhenUsed="1"/>
+    <w:lsdException w:name="Table Classic 2" w:semiHidden="1" w:unhideWhenUsed="1"/>
+    <w:lsdException w:name="Table Classic 3" w:semiHidden="1" w:unhideWhenUsed="1"/>
+    <w:lsdException w:name="Table Classic 4" w:semiHidden="1" w:unhideWhenUsed="1"/>
+    <w:lsdException w:name="Table Colorful 1" w:semiHidden="1" w:unhideWhenUsed="1"/>
+    <w:lsdException w:name="Table Colorful 2" w:semiHidden="1" w:unhideWhenUsed="1"/>
+    <w:lsdException w:name="Table Colorful 3" w:semiHidden="1" w:unhideWhenUsed="1"/>
+    <w:lsdException w:name="Table Columns 1" w:semiHidden="1" w:unhideWhenUsed="1"/>
+    <w:lsdException w:name="Table Columns 2" w:semiHidden="1" w:unhideWhenUsed="1"/>
+    <w:lsdException w:name="Table Columns 3" w:semiHidden="1" w:unhideWhenUsed="1"/>
+    <w:lsdException w:name="Table Columns 4" w:semiHidden="1" w:unhideWhenUsed="1"/>
+    <w:lsdException w:name="Table Columns 5" w:semiHidden="1" w:unhideWhenUsed="1"/>
+    <w:lsdException w:name="Table Grid 1" w:semiHidden="1" w:unhideWhenUsed="1"/>
+    <w:lsdException w:name="Table Grid 2" w:semiHidden="1" w:unhideWhenUsed="1"/>
+    <w:lsdException w:name="Table Grid 3" w:semiHidden="1" w:unhideWhenUsed="1"/>
+    <w:lsdException w:name="Table Grid 4" w:semiHidden="1" w:unhideWhenUsed="1"/>
+    <w:lsdException w:name="Table Grid 5" w:semiHidden="1" w:unhideWhenUsed="1"/>
+    <w:lsdException w:name="Table Grid 6" w:semiHidden="1" w:unhideWhenUsed="1"/>
+    <w:lsdException w:name="Table Grid 7" w:semiHidden="1" w:unhideWhenUsed="1"/>
+    <w:lsdException w:name="Table Grid 8" w:semiHidden="1" w:unhideWhenUsed="1"/>
+    <w:lsdException w:name="Table List 1" w:semiHidden="1" w:unhideWhenUsed="1"/>
+    <w:lsdException w:name="Table List 2" w:semiHidden="1" w:unhideWhenUsed="1"/>
+    <w:lsdException w:name="Table List 3" w:semiHidden="1" w:unhideWhenUsed="1"/>
+    <w:lsdException w:name="Table List 4" w:semiHidden="1" w:unhideWhenUsed="1"/>
+    <w:lsdException w:name="Table List 5" w:semiHidden="1" w:unhideWhenUsed="1"/>
+    <w:lsdException w:name="Table List 6" w:semiHidden="1" w:unhideWhenUsed="1"/>
+    <w:lsdException w:name="Table List 7" w:semiHidden="1" w:unhideWhenUsed="1"/>
+    <w:lsdException w:name="Table List 8" w:semiHidden="1" w:unhideWhenUsed="1"/>
+    <w:lsdException w:name="Table 3D effects 1" w:semiHidden="1" w:unhideWhenUsed="1"/>
+    <w:lsdException w:name="Table 3D effects 2" w:semiHidden="1" w:unhideWhenUsed="1"/>
+    <w:lsdException w:name="Table 3D effects 3" w:semiHidden="1" w:unhideWhenUsed="1"/>
+    <w:lsdException w:name="Table Contemporary" w:semiHidden="1" w:unhideWhenUsed="1"/>
+    <w:lsdException w:name="Table Elegant" w:semiHidden="1" w:unhideWhenUsed="1"/>
+    <w:lsdException w:name="Table Professional" w:semiHidden="1" w:unhideWhenUsed="1"/>
+    <w:lsdException w:name="Table Subtle 1" w:semiHidden="1" w:unhideWhenUsed="1"/>
+    <w:lsdException w:name="Table Subtle 2" w:semiHidden="1" w:unhideWhenUsed="1"/>
+    <w:lsdException w:name="Table Web 1" w:semiHidden="1" w:unhideWhenUsed="1"/>
+    <w:lsdException w:name="Table Web 2" w:semiHidden="1" w:unhideWhenUsed="1"/>
+    <w:lsdException w:name="Table Web 3" w:semiHidden="1" w:unhideWhenUsed="1"/>
+    <w:lsdException w:name="Balloon Text" w:semiHidden="1" w:unhideWhenUsed="1"/>
+    <w:lsdException w:name="Table Theme" w:semiHidden="1" w:unhideWhenUsed="1"/>
+    <w:lsdException w:name="Note Level 1" w:semiHidden="1" w:unhideWhenUsed="1"/>
+    <w:lsdException w:name="Note Level 2" w:semiHidden="1" w:unhideWhenUsed="1"/>
+    <w:lsdException w:name="Note Level 3" w:semiHidden="1" w:unhideWhenUsed="1"/>
+    <w:lsdException w:name="Note Level 4" w:semiHidden="1" w:unhideWhenUsed="1"/>
+    <w:lsdException w:name="Note Level 5" w:semiHidden="1" w:unhideWhenUsed="1"/>
+    <w:lsdException w:name="Note Level 6" w:semiHidden="1" w:unhideWhenUsed="1"/>
+    <w:lsdException w:name="Note Level 7" w:semiHidden="1" w:unhideWhenUsed="1"/>
+    <w:lsdException w:name="Note Level 8" w:semiHidden="1" w:unhideWhenUsed="1"/>
+    <w:lsdException w:name="Note Level 9" w:semiHidden="1" w:unhideWhenUsed="1"/>
+    <w:lsdException w:name="Placeholder Text" w:semiHidden="1"/>
+    <w:lsdException w:name="Revision" w:semiHidden="1"/>
+    <w:lsdException w:name="Bibliography" w:semiHidden="1" w:unhideWhenUsed="1"/>
+    <w:lsdException w:name="TOC Heading" w:semiHidden="1" w:unhideWhenUsed="1"/>
+  </w:latentStyles>
+  <w:style w:type="paragraph" w:default="1" w:styleId="Normal">
+    <w:name w:val="Normal"/>
+    <w:qFormat/>
+    <w:rsid w:val="00836647"/>
+    <w:rPr>
+      <w:rFonts w:ascii="Helvetica" w:hAnsi="Helvetica"/>
+    </w:rPr>
+  </w:style>
+  <w:style w:type="paragraph" w:styleId="Heading1">
+    <w:name w:val="heading 1"/>
+    <w:basedOn w:val="Normal"/>
+    <w:next w:val="BodyText"/>
+    <w:uiPriority w:val="9"/>
+    <w:qFormat/>
+    <w:rsid w:val="007A008C"/>
+    <w:pPr>
+      <w:keepNext/>
+      <w:keepLines/>
+      <w:spacing w:before="480" w:after="0"/>
+      <w:outlineLvl w:val="0"/>
+    </w:pPr>
+    <w:rPr>
+      <w:rFonts w:asciiTheme="majorHAnsi" w:eastAsiaTheme="majorEastAsia" w:hAnsiTheme="majorHAnsi" w:cstheme="majorBidi"/>
+      <w:b/>
+      <w:bCs/>
+      <w:i/>
+      <w:caps/>
+      <w:szCs w:val="32"/>
+    </w:rPr>
+  </w:style>
+  <w:style w:type="paragraph" w:styleId="Heading2">
+    <w:name w:val="heading 2"/>
+    <w:basedOn w:val="Normal"/>
+    <w:next w:val="BodyText"/>
+    <w:uiPriority w:val="9"/>
+    <w:unhideWhenUsed/>
+    <w:qFormat/>
+    <w:rsid w:val="007A008C"/>
+    <w:pPr>
+      <w:keepNext/>
+      <w:keepLines/>
+      <w:spacing w:before="200" w:after="0"/>
+      <w:outlineLvl w:val="1"/>
+    </w:pPr>
+    <w:rPr>
+      <w:rFonts w:asciiTheme="majorHAnsi" w:eastAsiaTheme="majorEastAsia" w:hAnsiTheme="majorHAnsi" w:cstheme="majorBidi"/>
+      <w:b/>
+      <w:bCs/>
+      <w:caps/>
+      <w:szCs w:val="32"/>
+    </w:rPr>
+  </w:style>
+  <w:style w:type="paragraph" w:styleId="Heading3">
+    <w:name w:val="heading 3"/>
+    <w:basedOn w:val="Normal"/>
+    <w:next w:val="BodyText"/>
+    <w:uiPriority w:val="9"/>
+    <w:unhideWhenUsed/>
+    <w:qFormat/>
+    <w:rsid w:val="007A008C"/>
+    <w:pPr>
+      <w:keepNext/>
+      <w:keepLines/>
+      <w:spacing w:before="200" w:after="0"/>
+      <w:outlineLvl w:val="2"/>
+    </w:pPr>
+    <w:rPr>
+      <w:rFonts w:asciiTheme="majorHAnsi" w:eastAsiaTheme="majorEastAsia" w:hAnsiTheme="majorHAnsi" w:cstheme="majorBidi"/>
+      <w:b/>
+      <w:bCs/>
+      <w:i/>
+      <w:szCs w:val="28"/>
+    </w:rPr>
+  </w:style>
+  <w:style w:type="paragraph" w:styleId="Heading4">
+    <w:name w:val="heading 4"/>
+    <w:basedOn w:val="Normal"/>
+    <w:next w:val="BodyText"/>
+    <w:uiPriority w:val="9"/>
+    <w:unhideWhenUsed/>
+    <w:qFormat/>
+    <w:rsid w:val="007A008C"/>
+    <w:pPr>
+      <w:keepNext/>
+      <w:keepLines/>
+      <w:spacing w:before="200" w:after="0"/>
+      <w:outlineLvl w:val="3"/>
+    </w:pPr>
+    <w:rPr>
+      <w:rFonts w:asciiTheme="majorHAnsi" w:eastAsiaTheme="majorEastAsia" w:hAnsiTheme="majorHAnsi" w:cstheme="majorBidi"/>
+      <w:b/>
+      <w:bCs/>
+    </w:rPr>
+  </w:style>
+  <w:style w:type="paragraph" w:styleId="Heading5">
+    <w:name w:val="heading 5"/>
+    <w:basedOn w:val="Normal"/>
+    <w:next w:val="BodyText"/>
+    <w:uiPriority w:val="9"/>
+    <w:unhideWhenUsed/>
+    <w:qFormat/>
+    <w:pPr>
+      <w:keepNext/>
+      <w:keepLines/>
+      <w:spacing w:before="200" w:after="0"/>
+      <w:outlineLvl w:val="4"/>
+    </w:pPr>
+    <w:rPr>
+      <w:rFonts w:asciiTheme="majorHAnsi" w:eastAsiaTheme="majorEastAsia" w:hAnsiTheme="majorHAnsi" w:cstheme="majorBidi"/>
+      <w:i/>
+      <w:iCs/>
+      <w:color w:val="4F81BD" w:themeColor="accent1"/>
+    </w:rPr>
+  </w:style>
+  <w:style w:type="paragraph" w:styleId="Heading6">
+    <w:name w:val="heading 6"/>
+    <w:basedOn w:val="Normal"/>
+    <w:next w:val="BodyText"/>
+    <w:uiPriority w:val="9"/>
+    <w:unhideWhenUsed/>
+    <w:qFormat/>
+    <w:pPr>
+      <w:keepNext/>
+      <w:keepLines/>
+      <w:spacing w:before="200" w:after="0"/>
+      <w:outlineLvl w:val="5"/>
+    </w:pPr>
+    <w:rPr>
+      <w:rFonts w:asciiTheme="majorHAnsi" w:eastAsiaTheme="majorEastAsia" w:hAnsiTheme="majorHAnsi" w:cstheme="majorBidi"/>
+      <w:color w:val="4F81BD" w:themeColor="accent1"/>
+    </w:rPr>
+  </w:style>
+  <w:style w:type="character" w:default="1" w:styleId="DefaultParagraphFont">
+    <w:name w:val="Default Paragraph Font"/>
+    <w:uiPriority w:val="1"/>
+    <w:semiHidden/>
+    <w:unhideWhenUsed/>
+  </w:style>
+  <w:style w:type="table" w:default="1" w:styleId="TableNormal">
+    <w:name w:val="Normal Table"/>
+    <w:uiPriority w:val="99"/>
+    <w:semiHidden/>
+    <w:unhideWhenUsed/>
+    <w:tblPr>
+      <w:tblInd w:w="0" w:type="dxa"/>
+      <w:tblCellMar>
+        <w:top w:w="0" w:type="dxa"/>
+        <w:left w:w="108" w:type="dxa"/>
+        <w:bottom w:w="0" w:type="dxa"/>
+        <w:right w:w="108" w:type="dxa"/>
+      </w:tblCellMar>
+    </w:tblPr>
+  </w:style>
+  <w:style w:type="numbering" w:default="1" w:styleId="NoList">
+    <w:name w:val="No List"/>
+    <w:uiPriority w:val="99"/>
+    <w:semiHidden/>
+    <w:unhideWhenUsed/>
+  </w:style>
+  <w:style w:type="paragraph" w:styleId="BodyText">
+    <w:name w:val="Body Text"/>
+    <w:basedOn w:val="Normal"/>
+    <w:link w:val="BodyTextChar"/>
+    <w:qFormat/>
+    <w:pPr>
+      <w:spacing w:before="180" w:after="180"/>
+    </w:pPr>
+  </w:style>
+  <w:style w:type="paragraph" w:customStyle="1" w:styleId="FirstParagraph">
+    <w:name w:val="First Paragraph"/>
+    <w:basedOn w:val="BodyText"/>
+    <w:next w:val="BodyText"/>
+    <w:qFormat/>
+  </w:style>
+  <w:style w:type="paragraph" w:customStyle="1" w:styleId="Compact">
+    <w:name w:val="Compact"/>
+    <w:basedOn w:val="BodyText"/>
+    <w:qFormat/>
+    <w:pPr>
+      <w:spacing w:before="36" w:after="36"/>
+    </w:pPr>
+  </w:style>
+  <w:style w:type="paragraph" w:styleId="Title">
+    <w:name w:val="Title"/>
+    <w:basedOn w:val="Normal"/>
+    <w:next w:val="BodyText"/>
+    <w:qFormat/>
+    <w:rsid w:val="00836647"/>
+    <w:pPr>
+      <w:keepNext/>
+      <w:keepLines/>
+      <w:spacing w:before="480" w:after="240"/>
+      <w:jc w:val="center"/>
+    </w:pPr>
+    <w:rPr>
+      <w:rFonts w:asciiTheme="majorHAnsi" w:eastAsiaTheme="majorEastAsia" w:hAnsiTheme="majorHAnsi" w:cstheme="majorBidi"/>
+      <w:b/>
+      <w:bCs/>
+      <w:color w:val="000000" w:themeColor="text1"/>
+      <w:sz w:val="36"/>
+      <w:szCs w:val="36"/>
+    </w:rPr>
+  </w:style>
+  <w:style w:type="paragraph" w:styleId="Subtitle">
+    <w:name w:val="Subtitle"/>
+    <w:basedOn w:val="Title"/>
+    <w:next w:val="BodyText"/>
+    <w:qFormat/>
+    <w:pPr>
+      <w:spacing w:before="240"/>
+    </w:pPr>
+    <w:rPr>
+      <w:sz w:val="30"/>
+      <w:szCs w:val="30"/>
+    </w:rPr>
+  </w:style>
+  <w:style w:type="paragraph" w:customStyle="1" w:styleId="Author">
+    <w:name w:val="Author"/>
+    <w:next w:val="BodyText"/>
+    <w:qFormat/>
+    <w:pPr>
+      <w:keepNext/>
+      <w:keepLines/>
+      <w:jc w:val="center"/>
+    </w:pPr>
+  </w:style>
+  <w:style w:type="paragraph" w:styleId="Date">
+    <w:name w:val="Date"/>
+    <w:next w:val="BodyText"/>
+    <w:qFormat/>
+    <w:pPr>
+      <w:keepNext/>
+      <w:keepLines/>
+      <w:jc w:val="center"/>
+    </w:pPr>
+  </w:style>
+  <w:style w:type="paragraph" w:customStyle="1" w:styleId="Abstract">
+    <w:name w:val="Abstract"/>
+    <w:basedOn w:val="Normal"/>
+    <w:next w:val="BodyText"/>
+    <w:qFormat/>
+    <w:pPr>
+      <w:keepNext/>
+      <w:keepLines/>
+      <w:spacing w:before="300" w:after="300"/>
+    </w:pPr>
+    <w:rPr>
+      <w:sz w:val="20"/>
+      <w:szCs w:val="20"/>
+    </w:rPr>
+  </w:style>
+  <w:style w:type="paragraph" w:styleId="Bibliography">
+    <w:name w:val="Bibliography"/>
+    <w:basedOn w:val="Normal"/>
+    <w:qFormat/>
+  </w:style>
+  <w:style w:type="paragraph" w:styleId="BlockText">
+    <w:name w:val="Block Text"/>
+    <w:basedOn w:val="BodyText"/>
+    <w:next w:val="BodyText"/>
+    <w:uiPriority w:val="9"/>
+    <w:unhideWhenUsed/>
+    <w:qFormat/>
+    <w:rsid w:val="00F2355D"/>
+    <w:pPr>
+      <w:spacing w:before="100" w:after="100"/>
+      <w:ind w:left="576"/>
+    </w:pPr>
+    <w:rPr>
+      <w:rFonts w:asciiTheme="minorHAnsi" w:eastAsiaTheme="majorEastAsia" w:hAnsiTheme="minorHAnsi" w:cstheme="majorBidi"/>
+      <w:bCs/>
+      <w:szCs w:val="20"/>
+    </w:rPr>
+  </w:style>
+  <w:style w:type="paragraph" w:styleId="FootnoteText">
+    <w:name w:val="footnote text"/>
+    <w:basedOn w:val="Normal"/>
+    <w:uiPriority w:val="9"/>
+    <w:unhideWhenUsed/>
+    <w:qFormat/>
+    <w:rsid w:val="007A008C"/>
+  </w:style>
+  <w:style w:type="paragraph" w:customStyle="1" w:styleId="DefinitionTerm">
+    <w:name w:val="Definition Term"/>
+    <w:basedOn w:val="Normal"/>
+    <w:next w:val="Definition"/>
+    <w:pPr>
+      <w:keepNext/>
+      <w:keepLines/>
+      <w:spacing w:after="0"/>
+    </w:pPr>
+    <w:rPr>
+      <w:b/>
+    </w:rPr>
+  </w:style>
+  <w:style w:type="paragraph" w:customStyle="1" w:styleId="Definition">
+    <w:name w:val="Definition"/>
+    <w:basedOn w:val="Normal"/>
+  </w:style>
+  <w:style w:type="paragraph" w:styleId="Caption">
+    <w:name w:val="caption"/>
+    <w:basedOn w:val="Normal"/>
+    <w:link w:val="CaptionChar"/>
+    <w:pPr>
+      <w:spacing w:after="120"/>
+    </w:pPr>
+    <w:rPr>
+      <w:i/>
+    </w:rPr>
+  </w:style>
+  <w:style w:type="paragraph" w:customStyle="1" w:styleId="TableCaption">
+    <w:name w:val="Table Caption"/>
+    <w:basedOn w:val="Caption"/>
+    <w:pPr>
+      <w:keepNext/>
+    </w:pPr>
+  </w:style>
+  <w:style w:type="paragraph" w:customStyle="1" w:styleId="ImageCaption">
+    <w:name w:val="Image Caption"/>
+    <w:basedOn w:val="Caption"/>
+  </w:style>
+  <w:style w:type="paragraph" w:customStyle="1" w:styleId="Figure">
+    <w:name w:val="Figure"/>
+    <w:basedOn w:val="Normal"/>
+  </w:style>
+  <w:style w:type="paragraph" w:customStyle="1" w:styleId="FigurewithCaption">
+    <w:name w:val="Figure with Caption"/>
+    <w:basedOn w:val="Figure"/>
+    <w:pPr>
+      <w:keepNext/>
+    </w:pPr>
+  </w:style>
+  <w:style w:type="character" w:customStyle="1" w:styleId="CaptionChar">
+    <w:name w:val="Caption Char"/>
+    <w:basedOn w:val="DefaultParagraphFont"/>
+    <w:link w:val="Caption"/>
+  </w:style>
+  <w:style w:type="character" w:customStyle="1" w:styleId="VerbatimChar">
+    <w:name w:val="Verbatim Char"/>
+    <w:basedOn w:val="CaptionChar"/>
+    <w:link w:val="SourceCode"/>
+    <w:rPr>
+      <w:rFonts w:ascii="Consolas" w:hAnsi="Consolas"/>
+      <w:sz w:val="22"/>
+    </w:rPr>
+  </w:style>
+  <w:style w:type="character" w:styleId="FootnoteReference">
+    <w:name w:val="footnote reference"/>
+    <w:basedOn w:val="CaptionChar"/>
+    <w:rPr>
+      <w:vertAlign w:val="superscript"/>
+    </w:rPr>
+  </w:style>
+  <w:style w:type="character" w:styleId="Hyperlink">
+    <w:name w:val="Hyperlink"/>
+    <w:basedOn w:val="CaptionChar"/>
+    <w:rPr>
+      <w:color w:val="4F81BD" w:themeColor="accent1"/>
+    </w:rPr>
+  </w:style>
+  <w:style w:type="paragraph" w:styleId="TOCHeading">
+    <w:name w:val="TOC Heading"/>
+    <w:basedOn w:val="Heading1"/>
+    <w:next w:val="BodyText"/>
+    <w:uiPriority w:val="39"/>
+    <w:unhideWhenUsed/>
+    <w:qFormat/>
+    <w:pPr>
+      <w:spacing w:before="240" w:line="259" w:lineRule="auto"/>
+      <w:outlineLvl w:val="9"/>
+    </w:pPr>
+    <w:rPr>
+      <w:b w:val="0"/>
+      <w:bCs w:val="0"/>
+      <w:color w:val="365F91" w:themeColor="accent1" w:themeShade="BF"/>
+    </w:rPr>
+  </w:style>
+  <w:style w:type="paragraph" w:customStyle="1" w:styleId="SourceCode">
+    <w:name w:val="Source Code"/>
+    <w:basedOn w:val="Normal"/>
+    <w:link w:val="VerbatimChar"/>
+    <w:pPr>
+      <w:shd w:val="clear" w:color="auto" w:fill="F8F8F8"/>
+      <w:wordWrap w:val="0"/>
+    </w:pPr>
+  </w:style>
+  <w:style w:type="character" w:customStyle="1" w:styleId="KeywordTok">
+    <w:name w:val="KeywordTok"/>
+    <w:basedOn w:val="VerbatimChar"/>
+    <w:rPr>
+      <w:rFonts w:ascii="Consolas" w:hAnsi="Consolas"/>
+      <w:b/>
+      <w:color w:val="204A87"/>
+      <w:sz w:val="22"/>
+      <w:shd w:val="clear" w:color="auto" w:fill="F8F8F8"/>
+    </w:rPr>
+  </w:style>
+  <w:style w:type="character" w:customStyle="1" w:styleId="DataTypeTok">
+    <w:name w:val="DataTypeTok"/>
+    <w:basedOn w:val="VerbatimChar"/>
+    <w:rPr>
+      <w:rFonts w:ascii="Consolas" w:hAnsi="Consolas"/>
+      <w:color w:val="204A87"/>
+      <w:sz w:val="22"/>
+      <w:shd w:val="clear" w:color="auto" w:fill="F8F8F8"/>
+    </w:rPr>
+  </w:style>
+  <w:style w:type="character" w:customStyle="1" w:styleId="DecValTok">
+    <w:name w:val="DecValTok"/>
+    <w:basedOn w:val="VerbatimChar"/>
+    <w:rPr>
+      <w:rFonts w:ascii="Consolas" w:hAnsi="Consolas"/>
+      <w:color w:val="0000CF"/>
+      <w:sz w:val="22"/>
+      <w:shd w:val="clear" w:color="auto" w:fill="F8F8F8"/>
+    </w:rPr>
+  </w:style>
+  <w:style w:type="character" w:customStyle="1" w:styleId="BaseNTok">
+    <w:name w:val="BaseNTok"/>
+    <w:basedOn w:val="VerbatimChar"/>
+    <w:rPr>
+      <w:rFonts w:ascii="Consolas" w:hAnsi="Consolas"/>
+      <w:color w:val="0000CF"/>
+      <w:sz w:val="22"/>
+      <w:shd w:val="clear" w:color="auto" w:fill="F8F8F8"/>
+    </w:rPr>
+  </w:style>
+  <w:style w:type="character" w:customStyle="1" w:styleId="FloatTok">
+    <w:name w:val="FloatTok"/>
+    <w:basedOn w:val="VerbatimChar"/>
+    <w:rPr>
+      <w:rFonts w:ascii="Consolas" w:hAnsi="Consolas"/>
+      <w:color w:val="0000CF"/>
+      <w:sz w:val="22"/>
+      <w:shd w:val="clear" w:color="auto" w:fill="F8F8F8"/>
+    </w:rPr>
+  </w:style>
+  <w:style w:type="character" w:customStyle="1" w:styleId="ConstantTok">
+    <w:name w:val="ConstantTok"/>
+    <w:basedOn w:val="VerbatimChar"/>
+    <w:rPr>
+      <w:rFonts w:ascii="Consolas" w:hAnsi="Consolas"/>
+      <w:color w:val="000000"/>
+      <w:sz w:val="22"/>
+      <w:shd w:val="clear" w:color="auto" w:fill="F8F8F8"/>
+    </w:rPr>
+  </w:style>
+  <w:style w:type="character" w:customStyle="1" w:styleId="CharTok">
+    <w:name w:val="CharTok"/>
+    <w:basedOn w:val="VerbatimChar"/>
+    <w:rPr>
+      <w:rFonts w:ascii="Consolas" w:hAnsi="Consolas"/>
+      <w:color w:val="4E9A06"/>
+      <w:sz w:val="22"/>
+      <w:shd w:val="clear" w:color="auto" w:fill="F8F8F8"/>
+    </w:rPr>
+  </w:style>
+  <w:style w:type="character" w:customStyle="1" w:styleId="SpecialCharTok">
+    <w:name w:val="SpecialCharTok"/>
+    <w:basedOn w:val="VerbatimChar"/>
+    <w:rPr>
+      <w:rFonts w:ascii="Consolas" w:hAnsi="Consolas"/>
+      <w:color w:val="000000"/>
+      <w:sz w:val="22"/>
+      <w:shd w:val="clear" w:color="auto" w:fill="F8F8F8"/>
+    </w:rPr>
+  </w:style>
+  <w:style w:type="character" w:customStyle="1" w:styleId="StringTok">
+    <w:name w:val="StringTok"/>
+    <w:basedOn w:val="VerbatimChar"/>
+    <w:rPr>
+      <w:rFonts w:ascii="Consolas" w:hAnsi="Consolas"/>
+      <w:color w:val="4E9A06"/>
+      <w:sz w:val="22"/>
+      <w:shd w:val="clear" w:color="auto" w:fill="F8F8F8"/>
+    </w:rPr>
+  </w:style>
+  <w:style w:type="character" w:customStyle="1" w:styleId="VerbatimStringTok">
+    <w:name w:val="VerbatimStringTok"/>
+    <w:basedOn w:val="VerbatimChar"/>
+    <w:rPr>
+      <w:rFonts w:ascii="Consolas" w:hAnsi="Consolas"/>
+      <w:color w:val="4E9A06"/>
+      <w:sz w:val="22"/>
+      <w:shd w:val="clear" w:color="auto" w:fill="F8F8F8"/>
+    </w:rPr>
+  </w:style>
+  <w:style w:type="character" w:customStyle="1" w:styleId="SpecialStringTok">
+    <w:name w:val="SpecialStringTok"/>
+    <w:basedOn w:val="VerbatimChar"/>
+    <w:rPr>
+      <w:rFonts w:ascii="Consolas" w:hAnsi="Consolas"/>
+      <w:color w:val="4E9A06"/>
+      <w:sz w:val="22"/>
+      <w:shd w:val="clear" w:color="auto" w:fill="F8F8F8"/>
+    </w:rPr>
+  </w:style>
+  <w:style w:type="character" w:customStyle="1" w:styleId="ImportTok">
+    <w:name w:val="ImportTok"/>
+    <w:basedOn w:val="VerbatimChar"/>
+    <w:rPr>
+      <w:rFonts w:ascii="Consolas" w:hAnsi="Consolas"/>
+      <w:sz w:val="22"/>
+      <w:shd w:val="clear" w:color="auto" w:fill="F8F8F8"/>
+    </w:rPr>
+  </w:style>
+  <w:style w:type="character" w:customStyle="1" w:styleId="CommentTok">
+    <w:name w:val="CommentTok"/>
+    <w:basedOn w:val="VerbatimChar"/>
+    <w:rPr>
+      <w:rFonts w:ascii="Consolas" w:hAnsi="Consolas"/>
+      <w:i/>
+      <w:color w:val="8F5902"/>
+      <w:sz w:val="22"/>
+      <w:shd w:val="clear" w:color="auto" w:fill="F8F8F8"/>
+    </w:rPr>
+  </w:style>
+  <w:style w:type="character" w:customStyle="1" w:styleId="DocumentationTok">
+    <w:name w:val="DocumentationTok"/>
+    <w:basedOn w:val="VerbatimChar"/>
+    <w:rPr>
+      <w:rFonts w:ascii="Consolas" w:hAnsi="Consolas"/>
+      <w:b/>
+      <w:i/>
+      <w:color w:val="8F5902"/>
+      <w:sz w:val="22"/>
+      <w:shd w:val="clear" w:color="auto" w:fill="F8F8F8"/>
+    </w:rPr>
+  </w:style>
+  <w:style w:type="character" w:customStyle="1" w:styleId="AnnotationTok">
+    <w:name w:val="AnnotationTok"/>
+    <w:basedOn w:val="VerbatimChar"/>
+    <w:rPr>
+      <w:rFonts w:ascii="Consolas" w:hAnsi="Consolas"/>
+      <w:b/>
+      <w:i/>
+      <w:color w:val="8F5902"/>
+      <w:sz w:val="22"/>
+      <w:shd w:val="clear" w:color="auto" w:fill="F8F8F8"/>
+    </w:rPr>
+  </w:style>
+  <w:style w:type="character" w:customStyle="1" w:styleId="CommentVarTok">
+    <w:name w:val="CommentVarTok"/>
+    <w:basedOn w:val="VerbatimChar"/>
+    <w:rPr>
+      <w:rFonts w:ascii="Consolas" w:hAnsi="Consolas"/>
+      <w:b/>
+      <w:i/>
+      <w:color w:val="8F5902"/>
+      <w:sz w:val="22"/>
+      <w:shd w:val="clear" w:color="auto" w:fill="F8F8F8"/>
+    </w:rPr>
+  </w:style>
+  <w:style w:type="character" w:customStyle="1" w:styleId="OtherTok">
+    <w:name w:val="OtherTok"/>
+    <w:basedOn w:val="VerbatimChar"/>
+    <w:rPr>
+      <w:rFonts w:ascii="Consolas" w:hAnsi="Consolas"/>
+      <w:color w:val="8F5902"/>
+      <w:sz w:val="22"/>
+      <w:shd w:val="clear" w:color="auto" w:fill="F8F8F8"/>
+    </w:rPr>
+  </w:style>
+  <w:style w:type="character" w:customStyle="1" w:styleId="FunctionTok">
+    <w:name w:val="FunctionTok"/>
+    <w:basedOn w:val="VerbatimChar"/>
+    <w:rPr>
+      <w:rFonts w:ascii="Consolas" w:hAnsi="Consolas"/>
+      <w:color w:val="000000"/>
+      <w:sz w:val="22"/>
+      <w:shd w:val="clear" w:color="auto" w:fill="F8F8F8"/>
+    </w:rPr>
+  </w:style>
+  <w:style w:type="character" w:customStyle="1" w:styleId="VariableTok">
+    <w:name w:val="VariableTok"/>
+    <w:basedOn w:val="VerbatimChar"/>
+    <w:rPr>
+      <w:rFonts w:ascii="Consolas" w:hAnsi="Consolas"/>
+      <w:color w:val="000000"/>
+      <w:sz w:val="22"/>
+      <w:shd w:val="clear" w:color="auto" w:fill="F8F8F8"/>
+    </w:rPr>
+  </w:style>
+  <w:style w:type="character" w:customStyle="1" w:styleId="ControlFlowTok">
+    <w:name w:val="ControlFlowTok"/>
+    <w:basedOn w:val="VerbatimChar"/>
+    <w:rPr>
+      <w:rFonts w:ascii="Consolas" w:hAnsi="Consolas"/>
+      <w:b/>
+      <w:color w:val="204A87"/>
+      <w:sz w:val="22"/>
+      <w:shd w:val="clear" w:color="auto" w:fill="F8F8F8"/>
+    </w:rPr>
+  </w:style>
+  <w:style w:type="character" w:customStyle="1" w:styleId="OperatorTok">
+    <w:name w:val="OperatorTok"/>
+    <w:basedOn w:val="VerbatimChar"/>
+    <w:rPr>
+      <w:rFonts w:ascii="Consolas" w:hAnsi="Consolas"/>
+      <w:b/>
+      <w:color w:val="CE5C00"/>
+      <w:sz w:val="22"/>
+      <w:shd w:val="clear" w:color="auto" w:fill="F8F8F8"/>
+    </w:rPr>
+  </w:style>
+  <w:style w:type="character" w:customStyle="1" w:styleId="BuiltInTok">
+    <w:name w:val="BuiltInTok"/>
+    <w:basedOn w:val="VerbatimChar"/>
+    <w:rPr>
+      <w:rFonts w:ascii="Consolas" w:hAnsi="Consolas"/>
+      <w:sz w:val="22"/>
+      <w:shd w:val="clear" w:color="auto" w:fill="F8F8F8"/>
+    </w:rPr>
+  </w:style>
+  <w:style w:type="character" w:customStyle="1" w:styleId="ExtensionTok">
+    <w:name w:val="ExtensionTok"/>
+    <w:basedOn w:val="VerbatimChar"/>
+    <w:rPr>
+      <w:rFonts w:ascii="Consolas" w:hAnsi="Consolas"/>
+      <w:sz w:val="22"/>
+      <w:shd w:val="clear" w:color="auto" w:fill="F8F8F8"/>
+    </w:rPr>
+  </w:style>
+  <w:style w:type="character" w:customStyle="1" w:styleId="PreprocessorTok">
+    <w:name w:val="PreprocessorTok"/>
+    <w:basedOn w:val="VerbatimChar"/>
+    <w:rPr>
+      <w:rFonts w:ascii="Consolas" w:hAnsi="Consolas"/>
+      <w:i/>
+      <w:color w:val="8F5902"/>
+      <w:sz w:val="22"/>
+      <w:shd w:val="clear" w:color="auto" w:fill="F8F8F8"/>
+    </w:rPr>
+  </w:style>
+  <w:style w:type="character" w:customStyle="1" w:styleId="AttributeTok">
+    <w:name w:val="AttributeTok"/>
+    <w:basedOn w:val="VerbatimChar"/>
+    <w:rPr>
+      <w:rFonts w:ascii="Consolas" w:hAnsi="Consolas"/>
+      <w:color w:val="C4A000"/>
+      <w:sz w:val="22"/>
+      <w:shd w:val="clear" w:color="auto" w:fill="F8F8F8"/>
+    </w:rPr>
+  </w:style>
+  <w:style w:type="character" w:customStyle="1" w:styleId="RegionMarkerTok">
+    <w:name w:val="RegionMarkerTok"/>
+    <w:basedOn w:val="VerbatimChar"/>
+    <w:rPr>
+      <w:rFonts w:ascii="Consolas" w:hAnsi="Consolas"/>
+      <w:sz w:val="22"/>
+      <w:shd w:val="clear" w:color="auto" w:fill="F8F8F8"/>
+    </w:rPr>
+  </w:style>
+  <w:style w:type="character" w:customStyle="1" w:styleId="InformationTok">
+    <w:name w:val="InformationTok"/>
+    <w:basedOn w:val="VerbatimChar"/>
+    <w:rPr>
+      <w:rFonts w:ascii="Consolas" w:hAnsi="Consolas"/>
+      <w:b/>
+      <w:i/>
+      <w:color w:val="8F5902"/>
+      <w:sz w:val="22"/>
+      <w:shd w:val="clear" w:color="auto" w:fill="F8F8F8"/>
+    </w:rPr>
+  </w:style>
+  <w:style w:type="character" w:customStyle="1" w:styleId="WarningTok">
+    <w:name w:val="WarningTok"/>
+    <w:basedOn w:val="VerbatimChar"/>
+    <w:rPr>
+      <w:rFonts w:ascii="Consolas" w:hAnsi="Consolas"/>
+      <w:b/>
+      <w:i/>
+      <w:color w:val="8F5902"/>
+      <w:sz w:val="22"/>
+      <w:shd w:val="clear" w:color="auto" w:fill="F8F8F8"/>
+    </w:rPr>
+  </w:style>
+  <w:style w:type="character" w:customStyle="1" w:styleId="AlertTok">
+    <w:name w:val="AlertTok"/>
+    <w:basedOn w:val="VerbatimChar"/>
+    <w:rPr>
+      <w:rFonts w:ascii="Consolas" w:hAnsi="Consolas"/>
+      <w:color w:val="EF2929"/>
+      <w:sz w:val="22"/>
+      <w:shd w:val="clear" w:color="auto" w:fill="F8F8F8"/>
+    </w:rPr>
+  </w:style>
+  <w:style w:type="character" w:customStyle="1" w:styleId="ErrorTok">
+    <w:name w:val="ErrorTok"/>
+    <w:basedOn w:val="VerbatimChar"/>
+    <w:rPr>
+      <w:rFonts w:ascii="Consolas" w:hAnsi="Consolas"/>
+      <w:b/>
+      <w:color w:val="A40000"/>
+      <w:sz w:val="22"/>
+      <w:shd w:val="clear" w:color="auto" w:fill="F8F8F8"/>
+    </w:rPr>
+  </w:style>
+  <w:style w:type="character" w:customStyle="1" w:styleId="NormalTok">
+    <w:name w:val="NormalTok"/>
+    <w:basedOn w:val="VerbatimChar"/>
+    <w:rPr>
+      <w:rFonts w:ascii="Consolas" w:hAnsi="Consolas"/>
+      <w:sz w:val="22"/>
+      <w:shd w:val="clear" w:color="auto" w:fill="F8F8F8"/>
+    </w:rPr>
+  </w:style>
+  <w:style w:type="character" w:customStyle="1" w:styleId="BodyTextChar">
+    <w:name w:val="Body Text Char"/>
+    <w:basedOn w:val="DefaultParagraphFont"/>
+    <w:link w:val="BodyText"/>
+    <w:rsid w:val="00836647"/>
+  </w:style>
+  <w:style w:type="paragraph" w:styleId="BalloonText">
+    <w:name w:val="Balloon Text"/>
+    <w:basedOn w:val="Normal"/>
+    <w:link w:val="BalloonTextChar"/>
+    <w:semiHidden/>
+    <w:unhideWhenUsed/>
+    <w:rsid w:val="00316914"/>
+    <w:pPr>
+      <w:spacing w:after="0"/>
+    </w:pPr>
+    <w:rPr>
+      <w:rFonts w:ascii="Lucida Grande" w:hAnsi="Lucida Grande" w:cs="Lucida Grande"/>
+      <w:sz w:val="18"/>
+      <w:szCs w:val="18"/>
+    </w:rPr>
+  </w:style>
+  <w:style w:type="character" w:customStyle="1" w:styleId="BalloonTextChar">
+    <w:name w:val="Balloon Text Char"/>
+    <w:basedOn w:val="DefaultParagraphFont"/>
+    <w:link w:val="BalloonText"/>
+    <w:semiHidden/>
+    <w:rsid w:val="00316914"/>
+    <w:rPr>
+      <w:rFonts w:ascii="Lucida Grande" w:hAnsi="Lucida Grande" w:cs="Lucida Grande"/>
+      <w:sz w:val="18"/>
+      <w:szCs w:val="18"/>
+    </w:rPr>
   </w:style>
 </w:styles>
 </file>

</xml_diff>

<commit_message>
Converting to GiM style
</commit_message>
<xml_diff>
--- a/manuscript/newTemplate.docx
+++ b/manuscript/newTemplate.docx
@@ -7,6 +7,8 @@
         <w:pStyle w:val="Title"/>
         <w:spacing w:line="480" w:lineRule="auto"/>
       </w:pPr>
+      <w:bookmarkStart w:id="0" w:name="_GoBack"/>
+      <w:bookmarkEnd w:id="0"/>
       <w:r>
         <w:t>YAML title: create word layout template (= title style)</w:t>
       </w:r>
@@ -35,23 +37,7 @@
         <w:spacing w:line="480" w:lineRule="auto"/>
       </w:pPr>
       <w:r>
-        <w:t xml:space="preserve">Note that </w:t>
-      </w:r>
-      <w:proofErr w:type="spellStart"/>
-      <w:r>
-        <w:t>formatAuthors</w:t>
-      </w:r>
-      <w:proofErr w:type="spellEnd"/>
-      <w:r>
-        <w:t xml:space="preserve"> output (with results='</w:t>
-      </w:r>
-      <w:proofErr w:type="spellStart"/>
-      <w:r>
-        <w:t>asis</w:t>
-      </w:r>
-      <w:proofErr w:type="spellEnd"/>
-      <w:r>
-        <w:t>') yields body text style</w:t>
+        <w:t>Note that formatAuthors output (with results='asis') yields body text style</w:t>
       </w:r>
     </w:p>
     <w:p>
@@ -59,107 +45,107 @@
         <w:pStyle w:val="Heading1"/>
         <w:spacing w:line="480" w:lineRule="auto"/>
       </w:pPr>
-      <w:bookmarkStart w:id="0" w:name="heading-1-not-used"/>
-      <w:bookmarkEnd w:id="0"/>
+      <w:bookmarkStart w:id="1" w:name="heading-1-not-used"/>
+      <w:bookmarkEnd w:id="1"/>
       <w:r>
         <w:t>Heading 1 (not used)</w:t>
       </w:r>
     </w:p>
     <w:p>
       <w:pPr>
+        <w:pStyle w:val="Abstract"/>
+      </w:pPr>
+      <w:r>
+        <w:t>Paragraph text ("first paragraph")</w:t>
+      </w:r>
+    </w:p>
+    <w:p>
+      <w:pPr>
+        <w:pStyle w:val="Abstract"/>
+      </w:pPr>
+      <w:r>
+        <w:t>Another paragraph ("body text")</w:t>
+      </w:r>
+    </w:p>
+    <w:p>
+      <w:pPr>
+        <w:pStyle w:val="Heading2"/>
+      </w:pPr>
+      <w:bookmarkStart w:id="2" w:name="heading-2-used-for-section-breaks-abstra"/>
+      <w:bookmarkEnd w:id="2"/>
+      <w:r>
+        <w:lastRenderedPageBreak/>
+        <w:t>Heading 2 (</w:t>
+      </w:r>
+      <w:r>
+        <w:t>used</w:t>
+      </w:r>
+      <w:r>
+        <w:t xml:space="preserve"> for section breaks: abstract, intro etc)</w:t>
+      </w:r>
+    </w:p>
+    <w:p>
+      <w:pPr>
         <w:pStyle w:val="FirstParagraph"/>
         <w:spacing w:line="480" w:lineRule="auto"/>
       </w:pPr>
       <w:r>
-        <w:t>Paragraph text ("first paragraph")</w:t>
-      </w:r>
-      <w:bookmarkStart w:id="1" w:name="_GoBack"/>
-      <w:bookmarkEnd w:id="1"/>
+        <w:t>Paragraph text</w:t>
+      </w:r>
     </w:p>
     <w:p>
       <w:pPr>
-        <w:pStyle w:val="BodyText"/>
+        <w:pStyle w:val="Heading3"/>
         <w:spacing w:line="480" w:lineRule="auto"/>
       </w:pPr>
-      <w:r>
-        <w:t>Another paragraph ("body text")</w:t>
+      <w:bookmarkStart w:id="3" w:name="heading-3-used-for-figure-table-names"/>
+      <w:bookmarkEnd w:id="3"/>
+      <w:r>
+        <w:t>Heading 3 (used for figure / table names)</w:t>
       </w:r>
     </w:p>
     <w:p>
       <w:pPr>
-        <w:pStyle w:val="Heading2"/>
-        <w:pageBreakBefore/>
+        <w:pStyle w:val="Heading4"/>
         <w:spacing w:line="480" w:lineRule="auto"/>
       </w:pPr>
-      <w:bookmarkStart w:id="2" w:name="heading-2-used-for-section-breaks-abstra"/>
-      <w:bookmarkEnd w:id="2"/>
-      <w:r>
-        <w:lastRenderedPageBreak/>
-        <w:t>Heading 2 (used for section breaks: abstract, intro etc)</w:t>
+      <w:bookmarkStart w:id="4" w:name="heading-4-used-for-subsections"/>
+      <w:bookmarkEnd w:id="4"/>
+      <w:r>
+        <w:t>Heading 4 (used for subsections)</w:t>
       </w:r>
     </w:p>
     <w:p>
       <w:pPr>
+        <w:pStyle w:val="Heading5"/>
+        <w:spacing w:line="480" w:lineRule="auto"/>
+      </w:pPr>
+      <w:bookmarkStart w:id="5" w:name="heading-5-not-used"/>
+      <w:bookmarkEnd w:id="5"/>
+      <w:r>
+        <w:t>Heading 5 (not used)</w:t>
+      </w:r>
+    </w:p>
+    <w:p>
+      <w:pPr>
+        <w:pStyle w:val="Heading6"/>
+        <w:spacing w:line="480" w:lineRule="auto"/>
+      </w:pPr>
+      <w:bookmarkStart w:id="6" w:name="heading-6-not-used"/>
+      <w:bookmarkEnd w:id="6"/>
+      <w:r>
+        <w:t>Heading 6 (not used)</w:t>
+      </w:r>
+    </w:p>
+    <w:p>
+      <w:pPr>
         <w:pStyle w:val="FirstParagraph"/>
         <w:spacing w:line="480" w:lineRule="auto"/>
       </w:pPr>
       <w:r>
-        <w:t>Paragraph text</w:t>
-      </w:r>
-    </w:p>
-    <w:p>
-      <w:pPr>
-        <w:pStyle w:val="Heading3"/>
-        <w:spacing w:line="480" w:lineRule="auto"/>
-      </w:pPr>
-      <w:bookmarkStart w:id="3" w:name="heading-3-used-for-figure-table-names"/>
-      <w:bookmarkEnd w:id="3"/>
-      <w:r>
-        <w:t>Heading 3 (used for figure / table names)</w:t>
-      </w:r>
-    </w:p>
-    <w:p>
-      <w:pPr>
-        <w:pStyle w:val="Heading4"/>
-        <w:spacing w:line="480" w:lineRule="auto"/>
-      </w:pPr>
-      <w:bookmarkStart w:id="4" w:name="heading-4-used-for-subsections"/>
-      <w:bookmarkEnd w:id="4"/>
-      <w:r>
-        <w:t>Heading 4 (used for subsections)</w:t>
-      </w:r>
-    </w:p>
-    <w:p>
-      <w:pPr>
-        <w:pStyle w:val="Heading5"/>
-        <w:spacing w:line="480" w:lineRule="auto"/>
-      </w:pPr>
-      <w:bookmarkStart w:id="5" w:name="heading-5-not-used"/>
-      <w:bookmarkEnd w:id="5"/>
-      <w:r>
-        <w:t>Heading 5 (not used)</w:t>
-      </w:r>
-    </w:p>
-    <w:p>
-      <w:pPr>
-        <w:pStyle w:val="Heading6"/>
-        <w:spacing w:line="480" w:lineRule="auto"/>
-      </w:pPr>
-      <w:bookmarkStart w:id="6" w:name="heading-6-not-used"/>
-      <w:bookmarkEnd w:id="6"/>
-      <w:r>
-        <w:t>Heading 6 (not used)</w:t>
-      </w:r>
-    </w:p>
-    <w:p>
-      <w:pPr>
-        <w:pStyle w:val="FirstParagraph"/>
-        <w:spacing w:line="480" w:lineRule="auto"/>
-      </w:pPr>
-      <w:r>
         <w:t xml:space="preserve">Here is a paragraph with a link in it </w:t>
       </w:r>
-      <w:hyperlink r:id="rId8">
+      <w:hyperlink r:id="rId9">
         <w:r>
           <w:rPr>
             <w:rStyle w:val="Hyperlink"/>
@@ -245,21 +231,7 @@
         <w:rPr>
           <w:rStyle w:val="VerbatimChar"/>
         </w:rPr>
-        <w:t xml:space="preserve">##      speed           </w:t>
-      </w:r>
-      <w:proofErr w:type="spellStart"/>
-      <w:r>
-        <w:rPr>
-          <w:rStyle w:val="VerbatimChar"/>
-        </w:rPr>
-        <w:t>dist</w:t>
-      </w:r>
-      <w:proofErr w:type="spellEnd"/>
-      <w:r>
-        <w:rPr>
-          <w:rStyle w:val="VerbatimChar"/>
-        </w:rPr>
-        <w:t xml:space="preserve">       </w:t>
+        <w:t xml:space="preserve">##      speed           dist       </w:t>
       </w:r>
       <w:r>
         <w:br/>
@@ -332,23 +304,7 @@
         <w:t>summary(cars)</w:t>
       </w:r>
       <w:r>
-        <w:t xml:space="preserve">) map to </w:t>
-      </w:r>
-      <w:proofErr w:type="spellStart"/>
-      <w:r>
-        <w:t>KeywordTok</w:t>
-      </w:r>
-      <w:proofErr w:type="spellEnd"/>
-      <w:r>
-        <w:t xml:space="preserve"> / </w:t>
-      </w:r>
-      <w:proofErr w:type="spellStart"/>
-      <w:r>
-        <w:t>NormalTok</w:t>
-      </w:r>
-      <w:proofErr w:type="spellEnd"/>
-      <w:r>
-        <w:t xml:space="preserve"> styles in word template</w:t>
+        <w:t>) map to KeywordTok / NormalTok styles in word template</w:t>
       </w:r>
     </w:p>
     <w:p>
@@ -379,7 +335,7 @@
                     </pic:cNvPicPr>
                   </pic:nvPicPr>
                   <pic:blipFill>
-                    <a:blip r:embed="rId9"/>
+                    <a:blip r:embed="rId10"/>
                     <a:stretch>
                       <a:fillRect/>
                     </a:stretch>
@@ -414,19 +370,11 @@
       <w:r>
         <w:t xml:space="preserve">Here is some inline code </w:t>
       </w:r>
-      <w:proofErr w:type="spellStart"/>
       <w:r>
         <w:rPr>
           <w:rStyle w:val="VerbatimChar"/>
         </w:rPr>
-        <w:t>inlineCode</w:t>
-      </w:r>
-      <w:proofErr w:type="spellEnd"/>
-      <w:r>
-        <w:rPr>
-          <w:rStyle w:val="VerbatimChar"/>
-        </w:rPr>
-        <w:t xml:space="preserve"> = TRUE</w:t>
+        <w:t>inlineCode = TRUE</w:t>
       </w:r>
       <w:r>
         <w:t xml:space="preserve"> in a sentence.</w:t>
@@ -474,21 +422,7 @@
           <w:rStyle w:val="VerbatimChar"/>
         </w:rPr>
         <w:lastRenderedPageBreak/>
-        <w:t xml:space="preserve">A code block using 3 </w:t>
-      </w:r>
-      <w:proofErr w:type="spellStart"/>
-      <w:r>
-        <w:rPr>
-          <w:rStyle w:val="VerbatimChar"/>
-        </w:rPr>
-        <w:t>backtick</w:t>
-      </w:r>
-      <w:proofErr w:type="spellEnd"/>
-      <w:r>
-        <w:rPr>
-          <w:rStyle w:val="VerbatimChar"/>
-        </w:rPr>
-        <w:t xml:space="preserve"> notation</w:t>
+        <w:t>A code block using 3 backtick notation</w:t>
       </w:r>
     </w:p>
     <w:p>
@@ -564,11 +498,11 @@
     <w:p>
       <w:pPr>
         <w:pStyle w:val="Heading2"/>
-        <w:spacing w:line="480" w:lineRule="auto"/>
       </w:pPr>
       <w:bookmarkStart w:id="7" w:name="changes-made-to-styles-in-word"/>
       <w:bookmarkEnd w:id="7"/>
       <w:r>
+        <w:lastRenderedPageBreak/>
         <w:t>Changes made to styles in word:</w:t>
       </w:r>
     </w:p>
@@ -582,15 +516,7 @@
         <w:spacing w:line="480" w:lineRule="auto"/>
       </w:pPr>
       <w:r>
-        <w:t xml:space="preserve">Title: </w:t>
-      </w:r>
-      <w:proofErr w:type="spellStart"/>
-      <w:r>
-        <w:t>fontsize</w:t>
-      </w:r>
-      <w:proofErr w:type="spellEnd"/>
-      <w:r>
-        <w:t xml:space="preserve"> 14, black</w:t>
+        <w:t>Title: fontsize 14, black</w:t>
       </w:r>
     </w:p>
     <w:p>
@@ -603,15 +529,7 @@
         <w:spacing w:line="480" w:lineRule="auto"/>
       </w:pPr>
       <w:r>
-        <w:t xml:space="preserve">Normal: </w:t>
-      </w:r>
-      <w:proofErr w:type="spellStart"/>
-      <w:r>
-        <w:t>helvetica</w:t>
-      </w:r>
-      <w:proofErr w:type="spellEnd"/>
-      <w:r>
-        <w:t xml:space="preserve"> font (propagates through to body text &amp; first paragraph styles)</w:t>
+        <w:t>Normal: helvetica font (propagates through to body text &amp; first paragraph styles)</w:t>
       </w:r>
     </w:p>
     <w:p>
@@ -624,23 +542,7 @@
         <w:spacing w:line="480" w:lineRule="auto"/>
       </w:pPr>
       <w:r>
-        <w:t xml:space="preserve">Heading 1: </w:t>
-      </w:r>
-      <w:proofErr w:type="spellStart"/>
-      <w:r>
-        <w:t>colour</w:t>
-      </w:r>
-      <w:proofErr w:type="spellEnd"/>
-      <w:r>
-        <w:t xml:space="preserve"> automatic, </w:t>
-      </w:r>
-      <w:proofErr w:type="spellStart"/>
-      <w:r>
-        <w:t>fontsize</w:t>
-      </w:r>
-      <w:proofErr w:type="spellEnd"/>
-      <w:r>
-        <w:t xml:space="preserve"> 12, all caps (still bold)</w:t>
+        <w:t>Heading 1: colour automatic, fontsize 12, all caps (still bold)</w:t>
       </w:r>
     </w:p>
     <w:p>
@@ -653,23 +555,7 @@
         <w:spacing w:line="480" w:lineRule="auto"/>
       </w:pPr>
       <w:r>
-        <w:t xml:space="preserve">Heading 2: </w:t>
-      </w:r>
-      <w:proofErr w:type="spellStart"/>
-      <w:r>
-        <w:t>colour</w:t>
-      </w:r>
-      <w:proofErr w:type="spellEnd"/>
-      <w:r>
-        <w:t xml:space="preserve"> automatic, </w:t>
-      </w:r>
-      <w:proofErr w:type="spellStart"/>
-      <w:r>
-        <w:t>fontsize</w:t>
-      </w:r>
-      <w:proofErr w:type="spellEnd"/>
-      <w:r>
-        <w:t xml:space="preserve"> 12, all caps, italic (still bold)</w:t>
+        <w:t>Heading 2: colour automatic, fontsize 12, all caps, italic (still bold)</w:t>
       </w:r>
     </w:p>
     <w:p>
@@ -682,23 +568,7 @@
         <w:spacing w:line="480" w:lineRule="auto"/>
       </w:pPr>
       <w:r>
-        <w:t xml:space="preserve">Heading 3: </w:t>
-      </w:r>
-      <w:proofErr w:type="spellStart"/>
-      <w:r>
-        <w:t>colour</w:t>
-      </w:r>
-      <w:proofErr w:type="spellEnd"/>
-      <w:r>
-        <w:t xml:space="preserve"> automatic, </w:t>
-      </w:r>
-      <w:proofErr w:type="spellStart"/>
-      <w:r>
-        <w:t>fontsize</w:t>
-      </w:r>
-      <w:proofErr w:type="spellEnd"/>
-      <w:r>
-        <w:t xml:space="preserve"> 12, italic (still bold)</w:t>
+        <w:t>Heading 3: colour automatic, fontsize 12, italic (still bold)</w:t>
       </w:r>
     </w:p>
     <w:p>
@@ -711,23 +581,7 @@
         <w:spacing w:line="480" w:lineRule="auto"/>
       </w:pPr>
       <w:r>
-        <w:t xml:space="preserve">Heading 4: </w:t>
-      </w:r>
-      <w:proofErr w:type="spellStart"/>
-      <w:r>
-        <w:t>colour</w:t>
-      </w:r>
-      <w:proofErr w:type="spellEnd"/>
-      <w:r>
-        <w:t xml:space="preserve"> automatic (still bold, </w:t>
-      </w:r>
-      <w:proofErr w:type="spellStart"/>
-      <w:r>
-        <w:t>fontsize</w:t>
-      </w:r>
-      <w:proofErr w:type="spellEnd"/>
-      <w:r>
-        <w:t xml:space="preserve"> 12)</w:t>
+        <w:t>Heading 4: colour automatic (still bold, fontsize 12)</w:t>
       </w:r>
     </w:p>
     <w:p>
@@ -743,23 +597,10 @@
         <w:t>Block text: indent before 0.4"</w:t>
       </w:r>
       <w:r>
-        <w:t xml:space="preserve">, </w:t>
-      </w:r>
-      <w:proofErr w:type="spellStart"/>
-      <w:r>
-        <w:t>cambria</w:t>
-      </w:r>
-      <w:proofErr w:type="spellEnd"/>
-      <w:r>
-        <w:t xml:space="preserve"> (serif), </w:t>
-      </w:r>
-      <w:proofErr w:type="spellStart"/>
-      <w:r>
-        <w:t>fontsize</w:t>
-      </w:r>
-      <w:proofErr w:type="spellEnd"/>
-      <w:r>
-        <w:t xml:space="preserve"> </w:t>
+        <w:t xml:space="preserve">, cambria (serif), </w:t>
+      </w:r>
+      <w:r>
+        <w:t xml:space="preserve">fontsize </w:t>
       </w:r>
       <w:r>
         <w:t>12</w:t>
@@ -779,6 +620,8 @@
       </w:r>
     </w:p>
     <w:sectPr>
+      <w:footerReference w:type="even" r:id="rId11"/>
+      <w:footerReference w:type="default" r:id="rId12"/>
       <w:footnotePr>
         <w:numFmt w:val="lowerLetter"/>
       </w:footnotePr>
@@ -813,6 +656,95 @@
     </w:p>
   </w:endnote>
 </w:endnotes>
+</file>
+
+<file path=word/footer1.xml><?xml version="1.0" encoding="utf-8"?>
+<w:ftr xmlns:wpc="http://schemas.microsoft.com/office/word/2010/wordprocessingCanvas" xmlns:mo="http://schemas.microsoft.com/office/mac/office/2008/main" xmlns:mc="http://schemas.openxmlformats.org/markup-compatibility/2006" xmlns:mv="urn:schemas-microsoft-com:mac:vml" xmlns:o="urn:schemas-microsoft-com:office:office" xmlns:r="http://schemas.openxmlformats.org/officeDocument/2006/relationships" xmlns:m="http://schemas.openxmlformats.org/officeDocument/2006/math" xmlns:v="urn:schemas-microsoft-com:vml" xmlns:wp14="http://schemas.microsoft.com/office/word/2010/wordprocessingDrawing" xmlns:wp="http://schemas.openxmlformats.org/drawingml/2006/wordprocessingDrawing" xmlns:w10="urn:schemas-microsoft-com:office:word" xmlns:w="http://schemas.openxmlformats.org/wordprocessingml/2006/main" xmlns:w14="http://schemas.microsoft.com/office/word/2010/wordml" xmlns:wpg="http://schemas.microsoft.com/office/word/2010/wordprocessingGroup" xmlns:wpi="http://schemas.microsoft.com/office/word/2010/wordprocessingInk" xmlns:wne="http://schemas.microsoft.com/office/word/2006/wordml" xmlns:wps="http://schemas.microsoft.com/office/word/2010/wordprocessingShape" mc:Ignorable="w14 wp14">
+  <w:p>
+    <w:pPr>
+      <w:pStyle w:val="Footer"/>
+      <w:framePr w:wrap="around" w:vAnchor="text" w:hAnchor="margin" w:xAlign="right" w:y="1"/>
+      <w:rPr>
+        <w:rStyle w:val="PageNumber"/>
+      </w:rPr>
+    </w:pPr>
+    <w:r>
+      <w:rPr>
+        <w:rStyle w:val="PageNumber"/>
+      </w:rPr>
+      <w:fldChar w:fldCharType="begin"/>
+    </w:r>
+    <w:r>
+      <w:rPr>
+        <w:rStyle w:val="PageNumber"/>
+      </w:rPr>
+      <w:instrText xml:space="preserve">PAGE  </w:instrText>
+    </w:r>
+    <w:r>
+      <w:rPr>
+        <w:rStyle w:val="PageNumber"/>
+      </w:rPr>
+      <w:fldChar w:fldCharType="end"/>
+    </w:r>
+  </w:p>
+  <w:p>
+    <w:pPr>
+      <w:pStyle w:val="Footer"/>
+      <w:ind w:right="360"/>
+    </w:pPr>
+  </w:p>
+</w:ftr>
+</file>
+
+<file path=word/footer2.xml><?xml version="1.0" encoding="utf-8"?>
+<w:ftr xmlns:wpc="http://schemas.microsoft.com/office/word/2010/wordprocessingCanvas" xmlns:mo="http://schemas.microsoft.com/office/mac/office/2008/main" xmlns:mc="http://schemas.openxmlformats.org/markup-compatibility/2006" xmlns:mv="urn:schemas-microsoft-com:mac:vml" xmlns:o="urn:schemas-microsoft-com:office:office" xmlns:r="http://schemas.openxmlformats.org/officeDocument/2006/relationships" xmlns:m="http://schemas.openxmlformats.org/officeDocument/2006/math" xmlns:v="urn:schemas-microsoft-com:vml" xmlns:wp14="http://schemas.microsoft.com/office/word/2010/wordprocessingDrawing" xmlns:wp="http://schemas.openxmlformats.org/drawingml/2006/wordprocessingDrawing" xmlns:w10="urn:schemas-microsoft-com:office:word" xmlns:w="http://schemas.openxmlformats.org/wordprocessingml/2006/main" xmlns:w14="http://schemas.microsoft.com/office/word/2010/wordml" xmlns:wpg="http://schemas.microsoft.com/office/word/2010/wordprocessingGroup" xmlns:wpi="http://schemas.microsoft.com/office/word/2010/wordprocessingInk" xmlns:wne="http://schemas.microsoft.com/office/word/2006/wordml" xmlns:wps="http://schemas.microsoft.com/office/word/2010/wordprocessingShape" mc:Ignorable="w14 wp14">
+  <w:p>
+    <w:pPr>
+      <w:pStyle w:val="Footer"/>
+      <w:framePr w:wrap="around" w:vAnchor="text" w:hAnchor="margin" w:xAlign="right" w:y="1"/>
+      <w:rPr>
+        <w:rStyle w:val="PageNumber"/>
+      </w:rPr>
+    </w:pPr>
+    <w:r>
+      <w:rPr>
+        <w:rStyle w:val="PageNumber"/>
+      </w:rPr>
+      <w:fldChar w:fldCharType="begin"/>
+    </w:r>
+    <w:r>
+      <w:rPr>
+        <w:rStyle w:val="PageNumber"/>
+      </w:rPr>
+      <w:instrText xml:space="preserve">PAGE  </w:instrText>
+    </w:r>
+    <w:r>
+      <w:rPr>
+        <w:rStyle w:val="PageNumber"/>
+      </w:rPr>
+      <w:fldChar w:fldCharType="separate"/>
+    </w:r>
+    <w:r>
+      <w:rPr>
+        <w:rStyle w:val="PageNumber"/>
+        <w:noProof/>
+      </w:rPr>
+      <w:t>4</w:t>
+    </w:r>
+    <w:r>
+      <w:rPr>
+        <w:rStyle w:val="PageNumber"/>
+      </w:rPr>
+      <w:fldChar w:fldCharType="end"/>
+    </w:r>
+  </w:p>
+  <w:p>
+    <w:pPr>
+      <w:pStyle w:val="Footer"/>
+      <w:ind w:right="360"/>
+    </w:pPr>
+  </w:p>
+</w:ftr>
 </file>
 
 <file path=word/footnotes.xml><?xml version="1.0" encoding="utf-8"?>
@@ -2606,11 +2538,12 @@
     <w:uiPriority w:val="9"/>
     <w:unhideWhenUsed/>
     <w:qFormat/>
-    <w:rsid w:val="007A008C"/>
+    <w:rsid w:val="00AF2C21"/>
     <w:pPr>
       <w:keepNext/>
       <w:keepLines/>
-      <w:spacing w:before="200" w:after="0"/>
+      <w:pageBreakBefore/>
+      <w:spacing w:before="200" w:after="0" w:line="480" w:lineRule="auto"/>
       <w:outlineLvl w:val="1"/>
     </w:pPr>
     <w:rPr>
@@ -2807,18 +2740,13 @@
   </w:style>
   <w:style w:type="paragraph" w:customStyle="1" w:styleId="Abstract">
     <w:name w:val="Abstract"/>
-    <w:basedOn w:val="Normal"/>
+    <w:basedOn w:val="FirstParagraph"/>
     <w:next w:val="BodyText"/>
     <w:qFormat/>
-    <w:pPr>
-      <w:keepNext/>
-      <w:keepLines/>
-      <w:spacing w:before="300" w:after="300"/>
-    </w:pPr>
-    <w:rPr>
-      <w:sz w:val="20"/>
-      <w:szCs w:val="20"/>
-    </w:rPr>
+    <w:rsid w:val="00AF2C21"/>
+    <w:pPr>
+      <w:spacing w:line="480" w:lineRule="auto"/>
+    </w:pPr>
   </w:style>
   <w:style w:type="paragraph" w:styleId="Bibliography">
     <w:name w:val="Bibliography"/>
@@ -3309,6 +3237,36 @@
       <w:sz w:val="18"/>
       <w:szCs w:val="18"/>
     </w:rPr>
+  </w:style>
+  <w:style w:type="paragraph" w:styleId="Footer">
+    <w:name w:val="footer"/>
+    <w:basedOn w:val="Normal"/>
+    <w:link w:val="FooterChar"/>
+    <w:unhideWhenUsed/>
+    <w:rsid w:val="00F3692A"/>
+    <w:pPr>
+      <w:tabs>
+        <w:tab w:val="center" w:pos="4320"/>
+        <w:tab w:val="right" w:pos="8640"/>
+      </w:tabs>
+      <w:spacing w:after="0"/>
+    </w:pPr>
+  </w:style>
+  <w:style w:type="character" w:customStyle="1" w:styleId="FooterChar">
+    <w:name w:val="Footer Char"/>
+    <w:basedOn w:val="DefaultParagraphFont"/>
+    <w:link w:val="Footer"/>
+    <w:rsid w:val="00F3692A"/>
+    <w:rPr>
+      <w:rFonts w:ascii="Helvetica" w:hAnsi="Helvetica"/>
+    </w:rPr>
+  </w:style>
+  <w:style w:type="character" w:styleId="PageNumber">
+    <w:name w:val="page number"/>
+    <w:basedOn w:val="DefaultParagraphFont"/>
+    <w:semiHidden/>
+    <w:unhideWhenUsed/>
+    <w:rsid w:val="00F3692A"/>
   </w:style>
 </w:styles>
 </file>
@@ -3504,11 +3462,12 @@
     <w:uiPriority w:val="9"/>
     <w:unhideWhenUsed/>
     <w:qFormat/>
-    <w:rsid w:val="007A008C"/>
+    <w:rsid w:val="00AF2C21"/>
     <w:pPr>
       <w:keepNext/>
       <w:keepLines/>
-      <w:spacing w:before="200" w:after="0"/>
+      <w:pageBreakBefore/>
+      <w:spacing w:before="200" w:after="0" w:line="480" w:lineRule="auto"/>
       <w:outlineLvl w:val="1"/>
     </w:pPr>
     <w:rPr>
@@ -3705,18 +3664,13 @@
   </w:style>
   <w:style w:type="paragraph" w:customStyle="1" w:styleId="Abstract">
     <w:name w:val="Abstract"/>
-    <w:basedOn w:val="Normal"/>
+    <w:basedOn w:val="FirstParagraph"/>
     <w:next w:val="BodyText"/>
     <w:qFormat/>
-    <w:pPr>
-      <w:keepNext/>
-      <w:keepLines/>
-      <w:spacing w:before="300" w:after="300"/>
-    </w:pPr>
-    <w:rPr>
-      <w:sz w:val="20"/>
-      <w:szCs w:val="20"/>
-    </w:rPr>
+    <w:rsid w:val="00AF2C21"/>
+    <w:pPr>
+      <w:spacing w:line="480" w:lineRule="auto"/>
+    </w:pPr>
   </w:style>
   <w:style w:type="paragraph" w:styleId="Bibliography">
     <w:name w:val="Bibliography"/>
@@ -4207,6 +4161,36 @@
       <w:sz w:val="18"/>
       <w:szCs w:val="18"/>
     </w:rPr>
+  </w:style>
+  <w:style w:type="paragraph" w:styleId="Footer">
+    <w:name w:val="footer"/>
+    <w:basedOn w:val="Normal"/>
+    <w:link w:val="FooterChar"/>
+    <w:unhideWhenUsed/>
+    <w:rsid w:val="00F3692A"/>
+    <w:pPr>
+      <w:tabs>
+        <w:tab w:val="center" w:pos="4320"/>
+        <w:tab w:val="right" w:pos="8640"/>
+      </w:tabs>
+      <w:spacing w:after="0"/>
+    </w:pPr>
+  </w:style>
+  <w:style w:type="character" w:customStyle="1" w:styleId="FooterChar">
+    <w:name w:val="Footer Char"/>
+    <w:basedOn w:val="DefaultParagraphFont"/>
+    <w:link w:val="Footer"/>
+    <w:rsid w:val="00F3692A"/>
+    <w:rPr>
+      <w:rFonts w:ascii="Helvetica" w:hAnsi="Helvetica"/>
+    </w:rPr>
+  </w:style>
+  <w:style w:type="character" w:styleId="PageNumber">
+    <w:name w:val="page number"/>
+    <w:basedOn w:val="DefaultParagraphFont"/>
+    <w:semiHidden/>
+    <w:unhideWhenUsed/>
+    <w:rsid w:val="00F3692A"/>
   </w:style>
 </w:styles>
 </file>
@@ -4527,4 +4511,16 @@
   </a:objectDefaults>
   <a:extraClrSchemeLst/>
 </a:theme>
+</file>
+
+<file path=customXml/item1.xml><?xml version="1.0" encoding="utf-8"?>
+<b:Sources xmlns:b="http://schemas.openxmlformats.org/officeDocument/2006/bibliography" xmlns="http://schemas.openxmlformats.org/officeDocument/2006/bibliography" SelectedStyle="/APA.XSL" StyleName="APA"/>
+</file>
+
+<file path=customXml/itemProps1.xml><?xml version="1.0" encoding="utf-8"?>
+<ds:datastoreItem xmlns:ds="http://schemas.openxmlformats.org/officeDocument/2006/customXml" ds:itemID="{70979496-7BCE-574C-84E0-A11CF3BB796E}">
+  <ds:schemaRefs>
+    <ds:schemaRef ds:uri="http://schemas.openxmlformats.org/officeDocument/2006/bibliography"/>
+  </ds:schemaRefs>
+</ds:datastoreItem>
 </file>
</xml_diff>